<commit_message>
Put Evaluator Modal in seperate folder
</commit_message>
<xml_diff>
--- a/Doku/User Stories.docx
+++ b/Doku/User Stories.docx
@@ -1,6 +1,6 @@
 
 <file path=word/document.xml><?xml version="1.0" encoding="utf-8"?>
-<w:document xmlns:wpc="http://schemas.microsoft.com/office/word/2010/wordprocessingCanvas" xmlns:mc="http://schemas.openxmlformats.org/markup-compatibility/2006" xmlns:o="urn:schemas-microsoft-com:office:office" xmlns:r="http://schemas.openxmlformats.org/officeDocument/2006/relationships" xmlns:m="http://schemas.openxmlformats.org/officeDocument/2006/math" xmlns:v="urn:schemas-microsoft-com:vml" xmlns:wp14="http://schemas.microsoft.com/office/word/2010/wordprocessingDrawing" xmlns:wp="http://schemas.openxmlformats.org/drawingml/2006/wordprocessingDrawing" xmlns:w10="urn:schemas-microsoft-com:office:word" xmlns:w="http://schemas.openxmlformats.org/wordprocessingml/2006/main" xmlns:w14="http://schemas.microsoft.com/office/word/2010/wordml" xmlns:w15="http://schemas.microsoft.com/office/word/2012/wordml" xmlns:wpg="http://schemas.microsoft.com/office/word/2010/wordprocessingGroup" xmlns:wpi="http://schemas.microsoft.com/office/word/2010/wordprocessingInk" xmlns:wne="http://schemas.microsoft.com/office/word/2006/wordml" xmlns:wps="http://schemas.microsoft.com/office/word/2010/wordprocessingShape" mc:Ignorable="w14 w15 wp14">
+<w:document xmlns:wpc="http://schemas.microsoft.com/office/word/2010/wordprocessingCanvas" xmlns:mc="http://schemas.openxmlformats.org/markup-compatibility/2006" xmlns:o="urn:schemas-microsoft-com:office:office" xmlns:r="http://schemas.openxmlformats.org/officeDocument/2006/relationships" xmlns:m="http://schemas.openxmlformats.org/officeDocument/2006/math" xmlns:v="urn:schemas-microsoft-com:vml" xmlns:wp14="http://schemas.microsoft.com/office/word/2010/wordprocessingDrawing" xmlns:wp="http://schemas.openxmlformats.org/drawingml/2006/wordprocessingDrawing" xmlns:w10="urn:schemas-microsoft-com:office:word" xmlns:w="http://schemas.openxmlformats.org/wordprocessingml/2006/main" xmlns:w14="http://schemas.microsoft.com/office/word/2010/wordml" xmlns:wpg="http://schemas.microsoft.com/office/word/2010/wordprocessingGroup" xmlns:wpi="http://schemas.microsoft.com/office/word/2010/wordprocessingInk" xmlns:wne="http://schemas.microsoft.com/office/word/2006/wordml" xmlns:wps="http://schemas.microsoft.com/office/word/2010/wordprocessingShape" mc:Ignorable="w14 wp14">
   <w:body>
     <w:p/>
     <w:tbl>
@@ -486,207 +486,207 @@
             </w:r>
           </w:p>
         </w:tc>
+      </w:tr>
+      <w:tr>
+        <w:tc>
+          <w:tcPr>
+            <w:tcW w:w="600" w:type="dxa"/>
+            <w:shd w:val="clear" w:color="auto" w:fill="FFFF00"/>
+            <w:tcMar>
+              <w:top w:w="100" w:type="dxa"/>
+              <w:left w:w="100" w:type="dxa"/>
+              <w:bottom w:w="100" w:type="dxa"/>
+              <w:right w:w="100" w:type="dxa"/>
+            </w:tcMar>
+          </w:tcPr>
+          <w:p>
+            <w:pPr>
+              <w:widowControl w:val="0"/>
+              <w:spacing w:line="240" w:lineRule="auto"/>
+            </w:pPr>
+            <w:r>
+              <w:t>8</w:t>
+            </w:r>
+          </w:p>
+        </w:tc>
+        <w:tc>
+          <w:tcPr>
+            <w:tcW w:w="7605" w:type="dxa"/>
+            <w:shd w:val="clear" w:color="auto" w:fill="FFFF00"/>
+            <w:tcMar>
+              <w:top w:w="100" w:type="dxa"/>
+              <w:left w:w="100" w:type="dxa"/>
+              <w:bottom w:w="100" w:type="dxa"/>
+              <w:right w:w="100" w:type="dxa"/>
+            </w:tcMar>
+          </w:tcPr>
+          <w:p>
+            <w:pPr>
+              <w:widowControl w:val="0"/>
+              <w:spacing w:line="240" w:lineRule="auto"/>
+            </w:pPr>
+            <w:r>
+              <w:t>Als Modellnutzer möchte ich durch Auswahl eines Sub-Prozesses diesen öffnen können, um einen schnellen Zugriff auf das Diagramm zu haben.</w:t>
+            </w:r>
+          </w:p>
+        </w:tc>
+        <w:tc>
+          <w:tcPr>
+            <w:tcW w:w="1080" w:type="dxa"/>
+            <w:shd w:val="clear" w:color="auto" w:fill="FFFF00"/>
+            <w:tcMar>
+              <w:top w:w="100" w:type="dxa"/>
+              <w:left w:w="100" w:type="dxa"/>
+              <w:bottom w:w="100" w:type="dxa"/>
+              <w:right w:w="100" w:type="dxa"/>
+            </w:tcMar>
+          </w:tcPr>
+          <w:p>
+            <w:pPr>
+              <w:widowControl w:val="0"/>
+              <w:spacing w:line="240" w:lineRule="auto"/>
+            </w:pPr>
+            <w:r>
+              <w:t>Must</w:t>
+            </w:r>
+          </w:p>
+        </w:tc>
+      </w:tr>
+      <w:tr>
+        <w:tc>
+          <w:tcPr>
+            <w:tcW w:w="600" w:type="dxa"/>
+            <w:shd w:val="clear" w:color="auto" w:fill="92D050"/>
+            <w:tcMar>
+              <w:top w:w="100" w:type="dxa"/>
+              <w:left w:w="100" w:type="dxa"/>
+              <w:bottom w:w="100" w:type="dxa"/>
+              <w:right w:w="100" w:type="dxa"/>
+            </w:tcMar>
+          </w:tcPr>
+          <w:p>
+            <w:pPr>
+              <w:widowControl w:val="0"/>
+              <w:spacing w:line="240" w:lineRule="auto"/>
+            </w:pPr>
+            <w:r>
+              <w:t>9</w:t>
+            </w:r>
+          </w:p>
+        </w:tc>
+        <w:tc>
+          <w:tcPr>
+            <w:tcW w:w="7605" w:type="dxa"/>
+            <w:shd w:val="clear" w:color="auto" w:fill="92D050"/>
+            <w:tcMar>
+              <w:top w:w="100" w:type="dxa"/>
+              <w:left w:w="100" w:type="dxa"/>
+              <w:bottom w:w="100" w:type="dxa"/>
+              <w:right w:w="100" w:type="dxa"/>
+            </w:tcMar>
+          </w:tcPr>
+          <w:p>
+            <w:pPr>
+              <w:widowControl w:val="0"/>
+              <w:spacing w:line="240" w:lineRule="auto"/>
+            </w:pPr>
+            <w:r>
+              <w:t>Als Modellnutzer möchte ich bei der Auswertung meines Prozesses auch die Variablen des Subprozesses erhalten, um alle Prozesse zeitgleich auswerten zu können.</w:t>
+            </w:r>
+          </w:p>
+        </w:tc>
+        <w:tc>
+          <w:tcPr>
+            <w:tcW w:w="1080" w:type="dxa"/>
+            <w:shd w:val="clear" w:color="auto" w:fill="92D050"/>
+            <w:tcMar>
+              <w:top w:w="100" w:type="dxa"/>
+              <w:left w:w="100" w:type="dxa"/>
+              <w:bottom w:w="100" w:type="dxa"/>
+              <w:right w:w="100" w:type="dxa"/>
+            </w:tcMar>
+          </w:tcPr>
+          <w:p>
+            <w:pPr>
+              <w:widowControl w:val="0"/>
+              <w:spacing w:line="240" w:lineRule="auto"/>
+            </w:pPr>
+            <w:proofErr w:type="spellStart"/>
+            <w:r>
+              <w:t>Should</w:t>
+            </w:r>
+            <w:proofErr w:type="spellEnd"/>
+          </w:p>
+        </w:tc>
+      </w:tr>
+      <w:tr>
+        <w:tc>
+          <w:tcPr>
+            <w:tcW w:w="600" w:type="dxa"/>
+            <w:shd w:val="clear" w:color="auto" w:fill="FFFF00"/>
+            <w:tcMar>
+              <w:top w:w="100" w:type="dxa"/>
+              <w:left w:w="100" w:type="dxa"/>
+              <w:bottom w:w="100" w:type="dxa"/>
+              <w:right w:w="100" w:type="dxa"/>
+            </w:tcMar>
+          </w:tcPr>
+          <w:p>
+            <w:pPr>
+              <w:widowControl w:val="0"/>
+              <w:spacing w:line="240" w:lineRule="auto"/>
+            </w:pPr>
+            <w:r>
+              <w:t>10</w:t>
+            </w:r>
+          </w:p>
+        </w:tc>
+        <w:tc>
+          <w:tcPr>
+            <w:tcW w:w="7605" w:type="dxa"/>
+            <w:shd w:val="clear" w:color="auto" w:fill="FFFF00"/>
+            <w:tcMar>
+              <w:top w:w="100" w:type="dxa"/>
+              <w:left w:w="100" w:type="dxa"/>
+              <w:bottom w:w="100" w:type="dxa"/>
+              <w:right w:w="100" w:type="dxa"/>
+            </w:tcMar>
+          </w:tcPr>
+          <w:p>
+            <w:pPr>
+              <w:widowControl w:val="0"/>
+              <w:spacing w:line="240" w:lineRule="auto"/>
+            </w:pPr>
+            <w:r>
+              <w:t>Als Modellnutzer möchte ich, dass bei der Auswertung eines Prozesses automatisch alle Subprozesse ebenfalls ausgewertet öffnen.</w:t>
+            </w:r>
+          </w:p>
+        </w:tc>
+        <w:tc>
+          <w:tcPr>
+            <w:tcW w:w="1080" w:type="dxa"/>
+            <w:shd w:val="clear" w:color="auto" w:fill="FFFF00"/>
+            <w:tcMar>
+              <w:top w:w="100" w:type="dxa"/>
+              <w:left w:w="100" w:type="dxa"/>
+              <w:bottom w:w="100" w:type="dxa"/>
+              <w:right w:w="100" w:type="dxa"/>
+            </w:tcMar>
+          </w:tcPr>
+          <w:p>
+            <w:pPr>
+              <w:widowControl w:val="0"/>
+              <w:spacing w:line="240" w:lineRule="auto"/>
+            </w:pPr>
+            <w:proofErr w:type="spellStart"/>
+            <w:r>
+              <w:t>Should</w:t>
+            </w:r>
+            <w:proofErr w:type="spellEnd"/>
+          </w:p>
+        </w:tc>
         <w:bookmarkStart w:id="0" w:name="_GoBack"/>
         <w:bookmarkEnd w:id="0"/>
-      </w:tr>
-      <w:tr>
-        <w:tc>
-          <w:tcPr>
-            <w:tcW w:w="600" w:type="dxa"/>
-            <w:shd w:val="clear" w:color="auto" w:fill="92D050"/>
-            <w:tcMar>
-              <w:top w:w="100" w:type="dxa"/>
-              <w:left w:w="100" w:type="dxa"/>
-              <w:bottom w:w="100" w:type="dxa"/>
-              <w:right w:w="100" w:type="dxa"/>
-            </w:tcMar>
-          </w:tcPr>
-          <w:p>
-            <w:pPr>
-              <w:widowControl w:val="0"/>
-              <w:spacing w:line="240" w:lineRule="auto"/>
-            </w:pPr>
-            <w:r>
-              <w:t>8</w:t>
-            </w:r>
-          </w:p>
-        </w:tc>
-        <w:tc>
-          <w:tcPr>
-            <w:tcW w:w="7605" w:type="dxa"/>
-            <w:shd w:val="clear" w:color="auto" w:fill="92D050"/>
-            <w:tcMar>
-              <w:top w:w="100" w:type="dxa"/>
-              <w:left w:w="100" w:type="dxa"/>
-              <w:bottom w:w="100" w:type="dxa"/>
-              <w:right w:w="100" w:type="dxa"/>
-            </w:tcMar>
-          </w:tcPr>
-          <w:p>
-            <w:pPr>
-              <w:widowControl w:val="0"/>
-              <w:spacing w:line="240" w:lineRule="auto"/>
-            </w:pPr>
-            <w:r>
-              <w:t>Als Modellnutzer möchte ich durch Auswahl eines Sub-Prozesses diesen öffnen können, um einen schnellen Zugriff auf das Diagramm zu haben.</w:t>
-            </w:r>
-          </w:p>
-        </w:tc>
-        <w:tc>
-          <w:tcPr>
-            <w:tcW w:w="1080" w:type="dxa"/>
-            <w:shd w:val="clear" w:color="auto" w:fill="92D050"/>
-            <w:tcMar>
-              <w:top w:w="100" w:type="dxa"/>
-              <w:left w:w="100" w:type="dxa"/>
-              <w:bottom w:w="100" w:type="dxa"/>
-              <w:right w:w="100" w:type="dxa"/>
-            </w:tcMar>
-          </w:tcPr>
-          <w:p>
-            <w:pPr>
-              <w:widowControl w:val="0"/>
-              <w:spacing w:line="240" w:lineRule="auto"/>
-            </w:pPr>
-            <w:r>
-              <w:t>Must</w:t>
-            </w:r>
-          </w:p>
-        </w:tc>
-      </w:tr>
-      <w:tr>
-        <w:tc>
-          <w:tcPr>
-            <w:tcW w:w="600" w:type="dxa"/>
-            <w:shd w:val="clear" w:color="auto" w:fill="92D050"/>
-            <w:tcMar>
-              <w:top w:w="100" w:type="dxa"/>
-              <w:left w:w="100" w:type="dxa"/>
-              <w:bottom w:w="100" w:type="dxa"/>
-              <w:right w:w="100" w:type="dxa"/>
-            </w:tcMar>
-          </w:tcPr>
-          <w:p>
-            <w:pPr>
-              <w:widowControl w:val="0"/>
-              <w:spacing w:line="240" w:lineRule="auto"/>
-            </w:pPr>
-            <w:r>
-              <w:t>9</w:t>
-            </w:r>
-          </w:p>
-        </w:tc>
-        <w:tc>
-          <w:tcPr>
-            <w:tcW w:w="7605" w:type="dxa"/>
-            <w:shd w:val="clear" w:color="auto" w:fill="92D050"/>
-            <w:tcMar>
-              <w:top w:w="100" w:type="dxa"/>
-              <w:left w:w="100" w:type="dxa"/>
-              <w:bottom w:w="100" w:type="dxa"/>
-              <w:right w:w="100" w:type="dxa"/>
-            </w:tcMar>
-          </w:tcPr>
-          <w:p>
-            <w:pPr>
-              <w:widowControl w:val="0"/>
-              <w:spacing w:line="240" w:lineRule="auto"/>
-            </w:pPr>
-            <w:r>
-              <w:t>Als Modellnutzer möchte ich bei der Auswertung meines Prozesses auch die Variablen des Subprozesses erhalten, um alle Prozesse zeitgleich auswerten zu können.</w:t>
-            </w:r>
-          </w:p>
-        </w:tc>
-        <w:tc>
-          <w:tcPr>
-            <w:tcW w:w="1080" w:type="dxa"/>
-            <w:shd w:val="clear" w:color="auto" w:fill="92D050"/>
-            <w:tcMar>
-              <w:top w:w="100" w:type="dxa"/>
-              <w:left w:w="100" w:type="dxa"/>
-              <w:bottom w:w="100" w:type="dxa"/>
-              <w:right w:w="100" w:type="dxa"/>
-            </w:tcMar>
-          </w:tcPr>
-          <w:p>
-            <w:pPr>
-              <w:widowControl w:val="0"/>
-              <w:spacing w:line="240" w:lineRule="auto"/>
-            </w:pPr>
-            <w:proofErr w:type="spellStart"/>
-            <w:r>
-              <w:t>Should</w:t>
-            </w:r>
-            <w:proofErr w:type="spellEnd"/>
-          </w:p>
-        </w:tc>
-      </w:tr>
-      <w:tr>
-        <w:tc>
-          <w:tcPr>
-            <w:tcW w:w="600" w:type="dxa"/>
-            <w:shd w:val="clear" w:color="auto" w:fill="FFFF00"/>
-            <w:tcMar>
-              <w:top w:w="100" w:type="dxa"/>
-              <w:left w:w="100" w:type="dxa"/>
-              <w:bottom w:w="100" w:type="dxa"/>
-              <w:right w:w="100" w:type="dxa"/>
-            </w:tcMar>
-          </w:tcPr>
-          <w:p>
-            <w:pPr>
-              <w:widowControl w:val="0"/>
-              <w:spacing w:line="240" w:lineRule="auto"/>
-            </w:pPr>
-            <w:r>
-              <w:t>10</w:t>
-            </w:r>
-          </w:p>
-        </w:tc>
-        <w:tc>
-          <w:tcPr>
-            <w:tcW w:w="7605" w:type="dxa"/>
-            <w:shd w:val="clear" w:color="auto" w:fill="FFFF00"/>
-            <w:tcMar>
-              <w:top w:w="100" w:type="dxa"/>
-              <w:left w:w="100" w:type="dxa"/>
-              <w:bottom w:w="100" w:type="dxa"/>
-              <w:right w:w="100" w:type="dxa"/>
-            </w:tcMar>
-          </w:tcPr>
-          <w:p>
-            <w:pPr>
-              <w:widowControl w:val="0"/>
-              <w:spacing w:line="240" w:lineRule="auto"/>
-            </w:pPr>
-            <w:r>
-              <w:t>Als Modellnutzer möchte ich, dass bei der Auswertung eines Prozesses automatisch alle Subprozesse ebenfalls ausgewertet öffnen.</w:t>
-            </w:r>
-          </w:p>
-        </w:tc>
-        <w:tc>
-          <w:tcPr>
-            <w:tcW w:w="1080" w:type="dxa"/>
-            <w:shd w:val="clear" w:color="auto" w:fill="FFFF00"/>
-            <w:tcMar>
-              <w:top w:w="100" w:type="dxa"/>
-              <w:left w:w="100" w:type="dxa"/>
-              <w:bottom w:w="100" w:type="dxa"/>
-              <w:right w:w="100" w:type="dxa"/>
-            </w:tcMar>
-          </w:tcPr>
-          <w:p>
-            <w:pPr>
-              <w:widowControl w:val="0"/>
-              <w:spacing w:line="240" w:lineRule="auto"/>
-            </w:pPr>
-            <w:proofErr w:type="spellStart"/>
-            <w:r>
-              <w:t>Should</w:t>
-            </w:r>
-            <w:proofErr w:type="spellEnd"/>
-          </w:p>
-        </w:tc>
       </w:tr>
       <w:tr>
         <w:tc>
@@ -1058,7 +1058,7 @@
 </file>
 
 <file path=word/styles.xml><?xml version="1.0" encoding="utf-8"?>
-<w:styles xmlns:mc="http://schemas.openxmlformats.org/markup-compatibility/2006" xmlns:r="http://schemas.openxmlformats.org/officeDocument/2006/relationships" xmlns:w="http://schemas.openxmlformats.org/wordprocessingml/2006/main" xmlns:w14="http://schemas.microsoft.com/office/word/2010/wordml" xmlns:w15="http://schemas.microsoft.com/office/word/2012/wordml" mc:Ignorable="w14 w15">
+<w:styles xmlns:mc="http://schemas.openxmlformats.org/markup-compatibility/2006" xmlns:r="http://schemas.openxmlformats.org/officeDocument/2006/relationships" xmlns:w="http://schemas.openxmlformats.org/wordprocessingml/2006/main" xmlns:w14="http://schemas.microsoft.com/office/word/2010/wordml" mc:Ignorable="w14">
   <w:docDefaults>
     <w:rPrDefault>
       <w:rPr>
@@ -1082,378 +1082,474 @@
       </w:pPr>
     </w:pPrDefault>
   </w:docDefaults>
-  <w:latentStyles w:defLockedState="0" w:defUIPriority="99" w:defSemiHidden="0" w:defUnhideWhenUsed="0" w:defQFormat="0" w:count="371">
-    <w:lsdException w:name="Normal" w:uiPriority="0" w:qFormat="1"/>
-    <w:lsdException w:name="heading 1" w:uiPriority="9" w:qFormat="1"/>
-    <w:lsdException w:name="heading 2" w:semiHidden="1" w:uiPriority="9" w:unhideWhenUsed="1" w:qFormat="1"/>
-    <w:lsdException w:name="heading 3" w:semiHidden="1" w:uiPriority="9" w:unhideWhenUsed="1" w:qFormat="1"/>
-    <w:lsdException w:name="heading 4" w:semiHidden="1" w:uiPriority="9" w:unhideWhenUsed="1" w:qFormat="1"/>
-    <w:lsdException w:name="heading 5" w:semiHidden="1" w:uiPriority="9" w:unhideWhenUsed="1" w:qFormat="1"/>
-    <w:lsdException w:name="heading 6" w:semiHidden="1" w:uiPriority="9" w:unhideWhenUsed="1" w:qFormat="1"/>
-    <w:lsdException w:name="heading 7" w:semiHidden="1" w:uiPriority="9" w:unhideWhenUsed="1" w:qFormat="1"/>
-    <w:lsdException w:name="heading 8" w:semiHidden="1" w:uiPriority="9" w:unhideWhenUsed="1" w:qFormat="1"/>
-    <w:lsdException w:name="heading 9" w:semiHidden="1" w:uiPriority="9" w:unhideWhenUsed="1" w:qFormat="1"/>
-    <w:lsdException w:name="index 1" w:semiHidden="1" w:unhideWhenUsed="1"/>
-    <w:lsdException w:name="index 2" w:semiHidden="1" w:unhideWhenUsed="1"/>
-    <w:lsdException w:name="index 3" w:semiHidden="1" w:unhideWhenUsed="1"/>
-    <w:lsdException w:name="index 4" w:semiHidden="1" w:unhideWhenUsed="1"/>
-    <w:lsdException w:name="index 5" w:semiHidden="1" w:unhideWhenUsed="1"/>
-    <w:lsdException w:name="index 6" w:semiHidden="1" w:unhideWhenUsed="1"/>
-    <w:lsdException w:name="index 7" w:semiHidden="1" w:unhideWhenUsed="1"/>
-    <w:lsdException w:name="index 8" w:semiHidden="1" w:unhideWhenUsed="1"/>
-    <w:lsdException w:name="index 9" w:semiHidden="1" w:unhideWhenUsed="1"/>
-    <w:lsdException w:name="toc 1" w:semiHidden="1" w:uiPriority="39" w:unhideWhenUsed="1"/>
-    <w:lsdException w:name="toc 2" w:semiHidden="1" w:uiPriority="39" w:unhideWhenUsed="1"/>
-    <w:lsdException w:name="toc 3" w:semiHidden="1" w:uiPriority="39" w:unhideWhenUsed="1"/>
-    <w:lsdException w:name="toc 4" w:semiHidden="1" w:uiPriority="39" w:unhideWhenUsed="1"/>
-    <w:lsdException w:name="toc 5" w:semiHidden="1" w:uiPriority="39" w:unhideWhenUsed="1"/>
-    <w:lsdException w:name="toc 6" w:semiHidden="1" w:uiPriority="39" w:unhideWhenUsed="1"/>
-    <w:lsdException w:name="toc 7" w:semiHidden="1" w:uiPriority="39" w:unhideWhenUsed="1"/>
-    <w:lsdException w:name="toc 8" w:semiHidden="1" w:uiPriority="39" w:unhideWhenUsed="1"/>
-    <w:lsdException w:name="toc 9" w:semiHidden="1" w:uiPriority="39" w:unhideWhenUsed="1"/>
-    <w:lsdException w:name="Normal Indent" w:semiHidden="1" w:unhideWhenUsed="1"/>
-    <w:lsdException w:name="footnote text" w:semiHidden="1" w:unhideWhenUsed="1"/>
-    <w:lsdException w:name="annotation text" w:semiHidden="1" w:unhideWhenUsed="1"/>
-    <w:lsdException w:name="header" w:semiHidden="1" w:unhideWhenUsed="1"/>
-    <w:lsdException w:name="footer" w:semiHidden="1" w:unhideWhenUsed="1"/>
-    <w:lsdException w:name="index heading" w:semiHidden="1" w:unhideWhenUsed="1"/>
-    <w:lsdException w:name="caption" w:semiHidden="1" w:uiPriority="35" w:unhideWhenUsed="1" w:qFormat="1"/>
-    <w:lsdException w:name="table of figures" w:semiHidden="1" w:unhideWhenUsed="1"/>
-    <w:lsdException w:name="envelope address" w:semiHidden="1" w:unhideWhenUsed="1"/>
-    <w:lsdException w:name="envelope return" w:semiHidden="1" w:unhideWhenUsed="1"/>
-    <w:lsdException w:name="footnote reference" w:semiHidden="1" w:unhideWhenUsed="1"/>
-    <w:lsdException w:name="annotation reference" w:semiHidden="1" w:unhideWhenUsed="1"/>
-    <w:lsdException w:name="line number" w:semiHidden="1" w:unhideWhenUsed="1"/>
-    <w:lsdException w:name="page number" w:semiHidden="1" w:unhideWhenUsed="1"/>
-    <w:lsdException w:name="endnote reference" w:semiHidden="1" w:unhideWhenUsed="1"/>
-    <w:lsdException w:name="endnote text" w:semiHidden="1" w:unhideWhenUsed="1"/>
-    <w:lsdException w:name="table of authorities" w:semiHidden="1" w:unhideWhenUsed="1"/>
-    <w:lsdException w:name="macro" w:semiHidden="1" w:unhideWhenUsed="1"/>
-    <w:lsdException w:name="toa heading" w:semiHidden="1" w:unhideWhenUsed="1"/>
-    <w:lsdException w:name="List" w:semiHidden="1" w:unhideWhenUsed="1"/>
-    <w:lsdException w:name="List Bullet" w:semiHidden="1" w:unhideWhenUsed="1"/>
-    <w:lsdException w:name="List Number" w:semiHidden="1" w:unhideWhenUsed="1"/>
-    <w:lsdException w:name="List 2" w:semiHidden="1" w:unhideWhenUsed="1"/>
-    <w:lsdException w:name="List 3" w:semiHidden="1" w:unhideWhenUsed="1"/>
-    <w:lsdException w:name="List 4" w:semiHidden="1" w:unhideWhenUsed="1"/>
-    <w:lsdException w:name="List 5" w:semiHidden="1" w:unhideWhenUsed="1"/>
-    <w:lsdException w:name="List Bullet 2" w:semiHidden="1" w:unhideWhenUsed="1"/>
-    <w:lsdException w:name="List Bullet 3" w:semiHidden="1" w:unhideWhenUsed="1"/>
-    <w:lsdException w:name="List Bullet 4" w:semiHidden="1" w:unhideWhenUsed="1"/>
-    <w:lsdException w:name="List Bullet 5" w:semiHidden="1" w:unhideWhenUsed="1"/>
-    <w:lsdException w:name="List Number 2" w:semiHidden="1" w:unhideWhenUsed="1"/>
-    <w:lsdException w:name="List Number 3" w:semiHidden="1" w:unhideWhenUsed="1"/>
-    <w:lsdException w:name="List Number 4" w:semiHidden="1" w:unhideWhenUsed="1"/>
-    <w:lsdException w:name="List Number 5" w:semiHidden="1" w:unhideWhenUsed="1"/>
-    <w:lsdException w:name="Title" w:uiPriority="10" w:qFormat="1"/>
-    <w:lsdException w:name="Closing" w:semiHidden="1" w:unhideWhenUsed="1"/>
-    <w:lsdException w:name="Signature" w:semiHidden="1" w:unhideWhenUsed="1"/>
-    <w:lsdException w:name="Default Paragraph Font" w:semiHidden="1" w:uiPriority="1" w:unhideWhenUsed="1"/>
-    <w:lsdException w:name="Body Text" w:semiHidden="1" w:unhideWhenUsed="1"/>
-    <w:lsdException w:name="Body Text Indent" w:semiHidden="1" w:unhideWhenUsed="1"/>
-    <w:lsdException w:name="List Continue" w:semiHidden="1" w:unhideWhenUsed="1"/>
-    <w:lsdException w:name="List Continue 2" w:semiHidden="1" w:unhideWhenUsed="1"/>
-    <w:lsdException w:name="List Continue 3" w:semiHidden="1" w:unhideWhenUsed="1"/>
-    <w:lsdException w:name="List Continue 4" w:semiHidden="1" w:unhideWhenUsed="1"/>
-    <w:lsdException w:name="List Continue 5" w:semiHidden="1" w:unhideWhenUsed="1"/>
-    <w:lsdException w:name="Message Header" w:semiHidden="1" w:unhideWhenUsed="1"/>
-    <w:lsdException w:name="Subtitle" w:uiPriority="11" w:qFormat="1"/>
-    <w:lsdException w:name="Salutation" w:semiHidden="1" w:unhideWhenUsed="1"/>
-    <w:lsdException w:name="Date" w:semiHidden="1" w:unhideWhenUsed="1"/>
-    <w:lsdException w:name="Body Text First Indent" w:semiHidden="1" w:unhideWhenUsed="1"/>
-    <w:lsdException w:name="Body Text First Indent 2" w:semiHidden="1" w:unhideWhenUsed="1"/>
-    <w:lsdException w:name="Note Heading" w:semiHidden="1" w:unhideWhenUsed="1"/>
-    <w:lsdException w:name="Body Text 2" w:semiHidden="1" w:unhideWhenUsed="1"/>
-    <w:lsdException w:name="Body Text 3" w:semiHidden="1" w:unhideWhenUsed="1"/>
-    <w:lsdException w:name="Body Text Indent 2" w:semiHidden="1" w:unhideWhenUsed="1"/>
-    <w:lsdException w:name="Body Text Indent 3" w:semiHidden="1" w:unhideWhenUsed="1"/>
-    <w:lsdException w:name="Block Text" w:semiHidden="1" w:unhideWhenUsed="1"/>
-    <w:lsdException w:name="Hyperlink" w:semiHidden="1" w:unhideWhenUsed="1"/>
-    <w:lsdException w:name="FollowedHyperlink" w:semiHidden="1" w:unhideWhenUsed="1"/>
-    <w:lsdException w:name="Strong" w:uiPriority="22" w:qFormat="1"/>
-    <w:lsdException w:name="Emphasis" w:uiPriority="20" w:qFormat="1"/>
-    <w:lsdException w:name="Document Map" w:semiHidden="1" w:unhideWhenUsed="1"/>
-    <w:lsdException w:name="Plain Text" w:semiHidden="1" w:unhideWhenUsed="1"/>
-    <w:lsdException w:name="E-mail Signature" w:semiHidden="1" w:unhideWhenUsed="1"/>
-    <w:lsdException w:name="HTML Top of Form" w:semiHidden="1" w:unhideWhenUsed="1"/>
-    <w:lsdException w:name="HTML Bottom of Form" w:semiHidden="1" w:unhideWhenUsed="1"/>
-    <w:lsdException w:name="Normal (Web)" w:semiHidden="1" w:unhideWhenUsed="1"/>
-    <w:lsdException w:name="HTML Acronym" w:semiHidden="1" w:unhideWhenUsed="1"/>
-    <w:lsdException w:name="HTML Address" w:semiHidden="1" w:unhideWhenUsed="1"/>
-    <w:lsdException w:name="HTML Cite" w:semiHidden="1" w:unhideWhenUsed="1"/>
-    <w:lsdException w:name="HTML Code" w:semiHidden="1" w:unhideWhenUsed="1"/>
-    <w:lsdException w:name="HTML Definition" w:semiHidden="1" w:unhideWhenUsed="1"/>
-    <w:lsdException w:name="HTML Keyboard" w:semiHidden="1" w:unhideWhenUsed="1"/>
-    <w:lsdException w:name="HTML Preformatted" w:semiHidden="1" w:unhideWhenUsed="1"/>
-    <w:lsdException w:name="HTML Sample" w:semiHidden="1" w:unhideWhenUsed="1"/>
-    <w:lsdException w:name="HTML Typewriter" w:semiHidden="1" w:unhideWhenUsed="1"/>
-    <w:lsdException w:name="HTML Variable" w:semiHidden="1" w:unhideWhenUsed="1"/>
-    <w:lsdException w:name="Normal Table" w:semiHidden="1" w:unhideWhenUsed="1"/>
-    <w:lsdException w:name="annotation subject" w:semiHidden="1" w:unhideWhenUsed="1"/>
-    <w:lsdException w:name="No List" w:semiHidden="1" w:unhideWhenUsed="1"/>
-    <w:lsdException w:name="Outline List 1" w:semiHidden="1" w:unhideWhenUsed="1"/>
-    <w:lsdException w:name="Outline List 2" w:semiHidden="1" w:unhideWhenUsed="1"/>
-    <w:lsdException w:name="Outline List 3" w:semiHidden="1" w:unhideWhenUsed="1"/>
-    <w:lsdException w:name="Table Simple 1" w:semiHidden="1" w:unhideWhenUsed="1"/>
-    <w:lsdException w:name="Table Simple 2" w:semiHidden="1" w:unhideWhenUsed="1"/>
-    <w:lsdException w:name="Table Simple 3" w:semiHidden="1" w:unhideWhenUsed="1"/>
-    <w:lsdException w:name="Table Classic 1" w:semiHidden="1" w:unhideWhenUsed="1"/>
-    <w:lsdException w:name="Table Classic 2" w:semiHidden="1" w:unhideWhenUsed="1"/>
-    <w:lsdException w:name="Table Classic 3" w:semiHidden="1" w:unhideWhenUsed="1"/>
-    <w:lsdException w:name="Table Classic 4" w:semiHidden="1" w:unhideWhenUsed="1"/>
-    <w:lsdException w:name="Table Colorful 1" w:semiHidden="1" w:unhideWhenUsed="1"/>
-    <w:lsdException w:name="Table Colorful 2" w:semiHidden="1" w:unhideWhenUsed="1"/>
-    <w:lsdException w:name="Table Colorful 3" w:semiHidden="1" w:unhideWhenUsed="1"/>
-    <w:lsdException w:name="Table Columns 1" w:semiHidden="1" w:unhideWhenUsed="1"/>
-    <w:lsdException w:name="Table Columns 2" w:semiHidden="1" w:unhideWhenUsed="1"/>
-    <w:lsdException w:name="Table Columns 3" w:semiHidden="1" w:unhideWhenUsed="1"/>
-    <w:lsdException w:name="Table Columns 4" w:semiHidden="1" w:unhideWhenUsed="1"/>
-    <w:lsdException w:name="Table Columns 5" w:semiHidden="1" w:unhideWhenUsed="1"/>
-    <w:lsdException w:name="Table Grid 1" w:semiHidden="1" w:unhideWhenUsed="1"/>
-    <w:lsdException w:name="Table Grid 2" w:semiHidden="1" w:unhideWhenUsed="1"/>
-    <w:lsdException w:name="Table Grid 3" w:semiHidden="1" w:unhideWhenUsed="1"/>
-    <w:lsdException w:name="Table Grid 4" w:semiHidden="1" w:unhideWhenUsed="1"/>
-    <w:lsdException w:name="Table Grid 5" w:semiHidden="1" w:unhideWhenUsed="1"/>
-    <w:lsdException w:name="Table Grid 6" w:semiHidden="1" w:unhideWhenUsed="1"/>
-    <w:lsdException w:name="Table Grid 7" w:semiHidden="1" w:unhideWhenUsed="1"/>
-    <w:lsdException w:name="Table Grid 8" w:semiHidden="1" w:unhideWhenUsed="1"/>
-    <w:lsdException w:name="Table List 1" w:semiHidden="1" w:unhideWhenUsed="1"/>
-    <w:lsdException w:name="Table List 2" w:semiHidden="1" w:unhideWhenUsed="1"/>
-    <w:lsdException w:name="Table List 3" w:semiHidden="1" w:unhideWhenUsed="1"/>
-    <w:lsdException w:name="Table List 4" w:semiHidden="1" w:unhideWhenUsed="1"/>
-    <w:lsdException w:name="Table List 5" w:semiHidden="1" w:unhideWhenUsed="1"/>
-    <w:lsdException w:name="Table List 6" w:semiHidden="1" w:unhideWhenUsed="1"/>
-    <w:lsdException w:name="Table List 7" w:semiHidden="1" w:unhideWhenUsed="1"/>
-    <w:lsdException w:name="Table List 8" w:semiHidden="1" w:unhideWhenUsed="1"/>
-    <w:lsdException w:name="Table 3D effects 1" w:semiHidden="1" w:unhideWhenUsed="1"/>
-    <w:lsdException w:name="Table 3D effects 2" w:semiHidden="1" w:unhideWhenUsed="1"/>
-    <w:lsdException w:name="Table 3D effects 3" w:semiHidden="1" w:unhideWhenUsed="1"/>
-    <w:lsdException w:name="Table Contemporary" w:semiHidden="1" w:unhideWhenUsed="1"/>
-    <w:lsdException w:name="Table Elegant" w:semiHidden="1" w:unhideWhenUsed="1"/>
-    <w:lsdException w:name="Table Professional" w:semiHidden="1" w:unhideWhenUsed="1"/>
-    <w:lsdException w:name="Table Subtle 1" w:semiHidden="1" w:unhideWhenUsed="1"/>
-    <w:lsdException w:name="Table Subtle 2" w:semiHidden="1" w:unhideWhenUsed="1"/>
-    <w:lsdException w:name="Table Web 1" w:semiHidden="1" w:unhideWhenUsed="1"/>
-    <w:lsdException w:name="Table Web 2" w:semiHidden="1" w:unhideWhenUsed="1"/>
-    <w:lsdException w:name="Table Web 3" w:semiHidden="1" w:unhideWhenUsed="1"/>
-    <w:lsdException w:name="Balloon Text" w:semiHidden="1" w:unhideWhenUsed="1"/>
-    <w:lsdException w:name="Table Grid" w:uiPriority="39"/>
-    <w:lsdException w:name="Table Theme" w:semiHidden="1" w:unhideWhenUsed="1"/>
-    <w:lsdException w:name="Placeholder Text" w:semiHidden="1"/>
-    <w:lsdException w:name="No Spacing" w:uiPriority="1" w:qFormat="1"/>
-    <w:lsdException w:name="Light Shading" w:uiPriority="60"/>
-    <w:lsdException w:name="Light List" w:uiPriority="61"/>
-    <w:lsdException w:name="Light Grid" w:uiPriority="62"/>
-    <w:lsdException w:name="Medium Shading 1" w:uiPriority="63"/>
-    <w:lsdException w:name="Medium Shading 2" w:uiPriority="64"/>
-    <w:lsdException w:name="Medium List 1" w:uiPriority="65"/>
-    <w:lsdException w:name="Medium List 2" w:uiPriority="66"/>
-    <w:lsdException w:name="Medium Grid 1" w:uiPriority="67"/>
-    <w:lsdException w:name="Medium Grid 2" w:uiPriority="68"/>
-    <w:lsdException w:name="Medium Grid 3" w:uiPriority="69"/>
-    <w:lsdException w:name="Dark List" w:uiPriority="70"/>
-    <w:lsdException w:name="Colorful Shading" w:uiPriority="71"/>
-    <w:lsdException w:name="Colorful List" w:uiPriority="72"/>
-    <w:lsdException w:name="Colorful Grid" w:uiPriority="73"/>
-    <w:lsdException w:name="Light Shading Accent 1" w:uiPriority="60"/>
-    <w:lsdException w:name="Light List Accent 1" w:uiPriority="61"/>
-    <w:lsdException w:name="Light Grid Accent 1" w:uiPriority="62"/>
-    <w:lsdException w:name="Medium Shading 1 Accent 1" w:uiPriority="63"/>
-    <w:lsdException w:name="Medium Shading 2 Accent 1" w:uiPriority="64"/>
-    <w:lsdException w:name="Medium List 1 Accent 1" w:uiPriority="65"/>
-    <w:lsdException w:name="Revision" w:semiHidden="1"/>
-    <w:lsdException w:name="List Paragraph" w:uiPriority="34" w:qFormat="1"/>
-    <w:lsdException w:name="Quote" w:uiPriority="29" w:qFormat="1"/>
-    <w:lsdException w:name="Intense Quote" w:uiPriority="30" w:qFormat="1"/>
-    <w:lsdException w:name="Medium List 2 Accent 1" w:uiPriority="66"/>
-    <w:lsdException w:name="Medium Grid 1 Accent 1" w:uiPriority="67"/>
-    <w:lsdException w:name="Medium Grid 2 Accent 1" w:uiPriority="68"/>
-    <w:lsdException w:name="Medium Grid 3 Accent 1" w:uiPriority="69"/>
-    <w:lsdException w:name="Dark List Accent 1" w:uiPriority="70"/>
-    <w:lsdException w:name="Colorful Shading Accent 1" w:uiPriority="71"/>
-    <w:lsdException w:name="Colorful List Accent 1" w:uiPriority="72"/>
-    <w:lsdException w:name="Colorful Grid Accent 1" w:uiPriority="73"/>
-    <w:lsdException w:name="Light Shading Accent 2" w:uiPriority="60"/>
-    <w:lsdException w:name="Light List Accent 2" w:uiPriority="61"/>
-    <w:lsdException w:name="Light Grid Accent 2" w:uiPriority="62"/>
-    <w:lsdException w:name="Medium Shading 1 Accent 2" w:uiPriority="63"/>
-    <w:lsdException w:name="Medium Shading 2 Accent 2" w:uiPriority="64"/>
-    <w:lsdException w:name="Medium List 1 Accent 2" w:uiPriority="65"/>
-    <w:lsdException w:name="Medium List 2 Accent 2" w:uiPriority="66"/>
-    <w:lsdException w:name="Medium Grid 1 Accent 2" w:uiPriority="67"/>
-    <w:lsdException w:name="Medium Grid 2 Accent 2" w:uiPriority="68"/>
-    <w:lsdException w:name="Medium Grid 3 Accent 2" w:uiPriority="69"/>
-    <w:lsdException w:name="Dark List Accent 2" w:uiPriority="70"/>
-    <w:lsdException w:name="Colorful Shading Accent 2" w:uiPriority="71"/>
-    <w:lsdException w:name="Colorful List Accent 2" w:uiPriority="72"/>
-    <w:lsdException w:name="Colorful Grid Accent 2" w:uiPriority="73"/>
-    <w:lsdException w:name="Light Shading Accent 3" w:uiPriority="60"/>
-    <w:lsdException w:name="Light List Accent 3" w:uiPriority="61"/>
-    <w:lsdException w:name="Light Grid Accent 3" w:uiPriority="62"/>
-    <w:lsdException w:name="Medium Shading 1 Accent 3" w:uiPriority="63"/>
-    <w:lsdException w:name="Medium Shading 2 Accent 3" w:uiPriority="64"/>
-    <w:lsdException w:name="Medium List 1 Accent 3" w:uiPriority="65"/>
-    <w:lsdException w:name="Medium List 2 Accent 3" w:uiPriority="66"/>
-    <w:lsdException w:name="Medium Grid 1 Accent 3" w:uiPriority="67"/>
-    <w:lsdException w:name="Medium Grid 2 Accent 3" w:uiPriority="68"/>
-    <w:lsdException w:name="Medium Grid 3 Accent 3" w:uiPriority="69"/>
-    <w:lsdException w:name="Dark List Accent 3" w:uiPriority="70"/>
-    <w:lsdException w:name="Colorful Shading Accent 3" w:uiPriority="71"/>
-    <w:lsdException w:name="Colorful List Accent 3" w:uiPriority="72"/>
-    <w:lsdException w:name="Colorful Grid Accent 3" w:uiPriority="73"/>
-    <w:lsdException w:name="Light Shading Accent 4" w:uiPriority="60"/>
-    <w:lsdException w:name="Light List Accent 4" w:uiPriority="61"/>
-    <w:lsdException w:name="Light Grid Accent 4" w:uiPriority="62"/>
-    <w:lsdException w:name="Medium Shading 1 Accent 4" w:uiPriority="63"/>
-    <w:lsdException w:name="Medium Shading 2 Accent 4" w:uiPriority="64"/>
-    <w:lsdException w:name="Medium List 1 Accent 4" w:uiPriority="65"/>
-    <w:lsdException w:name="Medium List 2 Accent 4" w:uiPriority="66"/>
-    <w:lsdException w:name="Medium Grid 1 Accent 4" w:uiPriority="67"/>
-    <w:lsdException w:name="Medium Grid 2 Accent 4" w:uiPriority="68"/>
-    <w:lsdException w:name="Medium Grid 3 Accent 4" w:uiPriority="69"/>
-    <w:lsdException w:name="Dark List Accent 4" w:uiPriority="70"/>
-    <w:lsdException w:name="Colorful Shading Accent 4" w:uiPriority="71"/>
-    <w:lsdException w:name="Colorful List Accent 4" w:uiPriority="72"/>
-    <w:lsdException w:name="Colorful Grid Accent 4" w:uiPriority="73"/>
-    <w:lsdException w:name="Light Shading Accent 5" w:uiPriority="60"/>
-    <w:lsdException w:name="Light List Accent 5" w:uiPriority="61"/>
-    <w:lsdException w:name="Light Grid Accent 5" w:uiPriority="62"/>
-    <w:lsdException w:name="Medium Shading 1 Accent 5" w:uiPriority="63"/>
-    <w:lsdException w:name="Medium Shading 2 Accent 5" w:uiPriority="64"/>
-    <w:lsdException w:name="Medium List 1 Accent 5" w:uiPriority="65"/>
-    <w:lsdException w:name="Medium List 2 Accent 5" w:uiPriority="66"/>
-    <w:lsdException w:name="Medium Grid 1 Accent 5" w:uiPriority="67"/>
-    <w:lsdException w:name="Medium Grid 2 Accent 5" w:uiPriority="68"/>
-    <w:lsdException w:name="Medium Grid 3 Accent 5" w:uiPriority="69"/>
-    <w:lsdException w:name="Dark List Accent 5" w:uiPriority="70"/>
-    <w:lsdException w:name="Colorful Shading Accent 5" w:uiPriority="71"/>
-    <w:lsdException w:name="Colorful List Accent 5" w:uiPriority="72"/>
-    <w:lsdException w:name="Colorful Grid Accent 5" w:uiPriority="73"/>
-    <w:lsdException w:name="Light Shading Accent 6" w:uiPriority="60"/>
-    <w:lsdException w:name="Light List Accent 6" w:uiPriority="61"/>
-    <w:lsdException w:name="Light Grid Accent 6" w:uiPriority="62"/>
-    <w:lsdException w:name="Medium Shading 1 Accent 6" w:uiPriority="63"/>
-    <w:lsdException w:name="Medium Shading 2 Accent 6" w:uiPriority="64"/>
-    <w:lsdException w:name="Medium List 1 Accent 6" w:uiPriority="65"/>
-    <w:lsdException w:name="Medium List 2 Accent 6" w:uiPriority="66"/>
-    <w:lsdException w:name="Medium Grid 1 Accent 6" w:uiPriority="67"/>
-    <w:lsdException w:name="Medium Grid 2 Accent 6" w:uiPriority="68"/>
-    <w:lsdException w:name="Medium Grid 3 Accent 6" w:uiPriority="69"/>
-    <w:lsdException w:name="Dark List Accent 6" w:uiPriority="70"/>
-    <w:lsdException w:name="Colorful Shading Accent 6" w:uiPriority="71"/>
-    <w:lsdException w:name="Colorful List Accent 6" w:uiPriority="72"/>
-    <w:lsdException w:name="Colorful Grid Accent 6" w:uiPriority="73"/>
-    <w:lsdException w:name="Subtle Emphasis" w:uiPriority="19" w:qFormat="1"/>
-    <w:lsdException w:name="Intense Emphasis" w:uiPriority="21" w:qFormat="1"/>
-    <w:lsdException w:name="Subtle Reference" w:uiPriority="31" w:qFormat="1"/>
-    <w:lsdException w:name="Intense Reference" w:uiPriority="32" w:qFormat="1"/>
-    <w:lsdException w:name="Book Title" w:uiPriority="33" w:qFormat="1"/>
-    <w:lsdException w:name="Bibliography" w:semiHidden="1" w:uiPriority="37" w:unhideWhenUsed="1"/>
-    <w:lsdException w:name="TOC Heading" w:semiHidden="1" w:uiPriority="39" w:unhideWhenUsed="1" w:qFormat="1"/>
-    <w:lsdException w:name="Plain Table 1" w:uiPriority="41"/>
-    <w:lsdException w:name="Plain Table 2" w:uiPriority="42"/>
-    <w:lsdException w:name="Plain Table 3" w:uiPriority="43"/>
-    <w:lsdException w:name="Plain Table 4" w:uiPriority="44"/>
-    <w:lsdException w:name="Plain Table 5" w:uiPriority="45"/>
-    <w:lsdException w:name="Grid Table Light" w:uiPriority="40"/>
-    <w:lsdException w:name="Grid Table 1 Light" w:uiPriority="46"/>
-    <w:lsdException w:name="Grid Table 2" w:uiPriority="47"/>
-    <w:lsdException w:name="Grid Table 3" w:uiPriority="48"/>
-    <w:lsdException w:name="Grid Table 4" w:uiPriority="49"/>
-    <w:lsdException w:name="Grid Table 5 Dark" w:uiPriority="50"/>
-    <w:lsdException w:name="Grid Table 6 Colorful" w:uiPriority="51"/>
-    <w:lsdException w:name="Grid Table 7 Colorful" w:uiPriority="52"/>
-    <w:lsdException w:name="Grid Table 1 Light Accent 1" w:uiPriority="46"/>
-    <w:lsdException w:name="Grid Table 2 Accent 1" w:uiPriority="47"/>
-    <w:lsdException w:name="Grid Table 3 Accent 1" w:uiPriority="48"/>
-    <w:lsdException w:name="Grid Table 4 Accent 1" w:uiPriority="49"/>
-    <w:lsdException w:name="Grid Table 5 Dark Accent 1" w:uiPriority="50"/>
-    <w:lsdException w:name="Grid Table 6 Colorful Accent 1" w:uiPriority="51"/>
-    <w:lsdException w:name="Grid Table 7 Colorful Accent 1" w:uiPriority="52"/>
-    <w:lsdException w:name="Grid Table 1 Light Accent 2" w:uiPriority="46"/>
-    <w:lsdException w:name="Grid Table 2 Accent 2" w:uiPriority="47"/>
-    <w:lsdException w:name="Grid Table 3 Accent 2" w:uiPriority="48"/>
-    <w:lsdException w:name="Grid Table 4 Accent 2" w:uiPriority="49"/>
-    <w:lsdException w:name="Grid Table 5 Dark Accent 2" w:uiPriority="50"/>
-    <w:lsdException w:name="Grid Table 6 Colorful Accent 2" w:uiPriority="51"/>
-    <w:lsdException w:name="Grid Table 7 Colorful Accent 2" w:uiPriority="52"/>
-    <w:lsdException w:name="Grid Table 1 Light Accent 3" w:uiPriority="46"/>
-    <w:lsdException w:name="Grid Table 2 Accent 3" w:uiPriority="47"/>
-    <w:lsdException w:name="Grid Table 3 Accent 3" w:uiPriority="48"/>
-    <w:lsdException w:name="Grid Table 4 Accent 3" w:uiPriority="49"/>
-    <w:lsdException w:name="Grid Table 5 Dark Accent 3" w:uiPriority="50"/>
-    <w:lsdException w:name="Grid Table 6 Colorful Accent 3" w:uiPriority="51"/>
-    <w:lsdException w:name="Grid Table 7 Colorful Accent 3" w:uiPriority="52"/>
-    <w:lsdException w:name="Grid Table 1 Light Accent 4" w:uiPriority="46"/>
-    <w:lsdException w:name="Grid Table 2 Accent 4" w:uiPriority="47"/>
-    <w:lsdException w:name="Grid Table 3 Accent 4" w:uiPriority="48"/>
-    <w:lsdException w:name="Grid Table 4 Accent 4" w:uiPriority="49"/>
-    <w:lsdException w:name="Grid Table 5 Dark Accent 4" w:uiPriority="50"/>
-    <w:lsdException w:name="Grid Table 6 Colorful Accent 4" w:uiPriority="51"/>
-    <w:lsdException w:name="Grid Table 7 Colorful Accent 4" w:uiPriority="52"/>
-    <w:lsdException w:name="Grid Table 1 Light Accent 5" w:uiPriority="46"/>
-    <w:lsdException w:name="Grid Table 2 Accent 5" w:uiPriority="47"/>
-    <w:lsdException w:name="Grid Table 3 Accent 5" w:uiPriority="48"/>
-    <w:lsdException w:name="Grid Table 4 Accent 5" w:uiPriority="49"/>
-    <w:lsdException w:name="Grid Table 5 Dark Accent 5" w:uiPriority="50"/>
-    <w:lsdException w:name="Grid Table 6 Colorful Accent 5" w:uiPriority="51"/>
-    <w:lsdException w:name="Grid Table 7 Colorful Accent 5" w:uiPriority="52"/>
-    <w:lsdException w:name="Grid Table 1 Light Accent 6" w:uiPriority="46"/>
-    <w:lsdException w:name="Grid Table 2 Accent 6" w:uiPriority="47"/>
-    <w:lsdException w:name="Grid Table 3 Accent 6" w:uiPriority="48"/>
-    <w:lsdException w:name="Grid Table 4 Accent 6" w:uiPriority="49"/>
-    <w:lsdException w:name="Grid Table 5 Dark Accent 6" w:uiPriority="50"/>
-    <w:lsdException w:name="Grid Table 6 Colorful Accent 6" w:uiPriority="51"/>
-    <w:lsdException w:name="Grid Table 7 Colorful Accent 6" w:uiPriority="52"/>
-    <w:lsdException w:name="List Table 1 Light" w:uiPriority="46"/>
-    <w:lsdException w:name="List Table 2" w:uiPriority="47"/>
-    <w:lsdException w:name="List Table 3" w:uiPriority="48"/>
-    <w:lsdException w:name="List Table 4" w:uiPriority="49"/>
-    <w:lsdException w:name="List Table 5 Dark" w:uiPriority="50"/>
-    <w:lsdException w:name="List Table 6 Colorful" w:uiPriority="51"/>
-    <w:lsdException w:name="List Table 7 Colorful" w:uiPriority="52"/>
-    <w:lsdException w:name="List Table 1 Light Accent 1" w:uiPriority="46"/>
-    <w:lsdException w:name="List Table 2 Accent 1" w:uiPriority="47"/>
-    <w:lsdException w:name="List Table 3 Accent 1" w:uiPriority="48"/>
-    <w:lsdException w:name="List Table 4 Accent 1" w:uiPriority="49"/>
-    <w:lsdException w:name="List Table 5 Dark Accent 1" w:uiPriority="50"/>
-    <w:lsdException w:name="List Table 6 Colorful Accent 1" w:uiPriority="51"/>
-    <w:lsdException w:name="List Table 7 Colorful Accent 1" w:uiPriority="52"/>
-    <w:lsdException w:name="List Table 1 Light Accent 2" w:uiPriority="46"/>
-    <w:lsdException w:name="List Table 2 Accent 2" w:uiPriority="47"/>
-    <w:lsdException w:name="List Table 3 Accent 2" w:uiPriority="48"/>
-    <w:lsdException w:name="List Table 4 Accent 2" w:uiPriority="49"/>
-    <w:lsdException w:name="List Table 5 Dark Accent 2" w:uiPriority="50"/>
-    <w:lsdException w:name="List Table 6 Colorful Accent 2" w:uiPriority="51"/>
-    <w:lsdException w:name="List Table 7 Colorful Accent 2" w:uiPriority="52"/>
-    <w:lsdException w:name="List Table 1 Light Accent 3" w:uiPriority="46"/>
-    <w:lsdException w:name="List Table 2 Accent 3" w:uiPriority="47"/>
-    <w:lsdException w:name="List Table 3 Accent 3" w:uiPriority="48"/>
-    <w:lsdException w:name="List Table 4 Accent 3" w:uiPriority="49"/>
-    <w:lsdException w:name="List Table 5 Dark Accent 3" w:uiPriority="50"/>
-    <w:lsdException w:name="List Table 6 Colorful Accent 3" w:uiPriority="51"/>
-    <w:lsdException w:name="List Table 7 Colorful Accent 3" w:uiPriority="52"/>
-    <w:lsdException w:name="List Table 1 Light Accent 4" w:uiPriority="46"/>
-    <w:lsdException w:name="List Table 2 Accent 4" w:uiPriority="47"/>
-    <w:lsdException w:name="List Table 3 Accent 4" w:uiPriority="48"/>
-    <w:lsdException w:name="List Table 4 Accent 4" w:uiPriority="49"/>
-    <w:lsdException w:name="List Table 5 Dark Accent 4" w:uiPriority="50"/>
-    <w:lsdException w:name="List Table 6 Colorful Accent 4" w:uiPriority="51"/>
-    <w:lsdException w:name="List Table 7 Colorful Accent 4" w:uiPriority="52"/>
-    <w:lsdException w:name="List Table 1 Light Accent 5" w:uiPriority="46"/>
-    <w:lsdException w:name="List Table 2 Accent 5" w:uiPriority="47"/>
-    <w:lsdException w:name="List Table 3 Accent 5" w:uiPriority="48"/>
-    <w:lsdException w:name="List Table 4 Accent 5" w:uiPriority="49"/>
-    <w:lsdException w:name="List Table 5 Dark Accent 5" w:uiPriority="50"/>
-    <w:lsdException w:name="List Table 6 Colorful Accent 5" w:uiPriority="51"/>
-    <w:lsdException w:name="List Table 7 Colorful Accent 5" w:uiPriority="52"/>
-    <w:lsdException w:name="List Table 1 Light Accent 6" w:uiPriority="46"/>
-    <w:lsdException w:name="List Table 2 Accent 6" w:uiPriority="47"/>
-    <w:lsdException w:name="List Table 3 Accent 6" w:uiPriority="48"/>
-    <w:lsdException w:name="List Table 4 Accent 6" w:uiPriority="49"/>
-    <w:lsdException w:name="List Table 5 Dark Accent 6" w:uiPriority="50"/>
-    <w:lsdException w:name="List Table 6 Colorful Accent 6" w:uiPriority="51"/>
-    <w:lsdException w:name="List Table 7 Colorful Accent 6" w:uiPriority="52"/>
+  <w:latentStyles w:defLockedState="0" w:defUIPriority="99" w:defSemiHidden="1" w:defUnhideWhenUsed="1" w:defQFormat="0" w:count="267">
+    <w:lsdException w:name="Normal" w:semiHidden="0" w:uiPriority="0" w:unhideWhenUsed="0" w:qFormat="1"/>
+    <w:lsdException w:name="heading 1" w:semiHidden="0" w:uiPriority="9" w:unhideWhenUsed="0" w:qFormat="1"/>
+    <w:lsdException w:name="heading 2" w:uiPriority="9" w:qFormat="1"/>
+    <w:lsdException w:name="heading 3" w:uiPriority="9" w:qFormat="1"/>
+    <w:lsdException w:name="heading 4" w:uiPriority="9" w:qFormat="1"/>
+    <w:lsdException w:name="heading 5" w:uiPriority="9" w:qFormat="1"/>
+    <w:lsdException w:name="heading 6" w:uiPriority="9" w:qFormat="1"/>
+    <w:lsdException w:name="heading 7" w:uiPriority="9" w:qFormat="1"/>
+    <w:lsdException w:name="heading 8" w:uiPriority="9" w:qFormat="1"/>
+    <w:lsdException w:name="heading 9" w:uiPriority="9" w:qFormat="1"/>
+    <w:lsdException w:name="toc 1" w:uiPriority="39"/>
+    <w:lsdException w:name="toc 2" w:uiPriority="39"/>
+    <w:lsdException w:name="toc 3" w:uiPriority="39"/>
+    <w:lsdException w:name="toc 4" w:uiPriority="39"/>
+    <w:lsdException w:name="toc 5" w:uiPriority="39"/>
+    <w:lsdException w:name="toc 6" w:uiPriority="39"/>
+    <w:lsdException w:name="toc 7" w:uiPriority="39"/>
+    <w:lsdException w:name="toc 8" w:uiPriority="39"/>
+    <w:lsdException w:name="toc 9" w:uiPriority="39"/>
+    <w:lsdException w:name="caption" w:uiPriority="35" w:qFormat="1"/>
+    <w:lsdException w:name="Title" w:semiHidden="0" w:uiPriority="10" w:unhideWhenUsed="0" w:qFormat="1"/>
+    <w:lsdException w:name="Default Paragraph Font" w:uiPriority="1"/>
+    <w:lsdException w:name="Subtitle" w:semiHidden="0" w:uiPriority="11" w:unhideWhenUsed="0" w:qFormat="1"/>
+    <w:lsdException w:name="Strong" w:semiHidden="0" w:uiPriority="22" w:unhideWhenUsed="0" w:qFormat="1"/>
+    <w:lsdException w:name="Emphasis" w:semiHidden="0" w:uiPriority="20" w:unhideWhenUsed="0" w:qFormat="1"/>
+    <w:lsdException w:name="Table Grid" w:semiHidden="0" w:uiPriority="39" w:unhideWhenUsed="0"/>
+    <w:lsdException w:name="Placeholder Text" w:unhideWhenUsed="0"/>
+    <w:lsdException w:name="No Spacing" w:semiHidden="0" w:uiPriority="1" w:unhideWhenUsed="0" w:qFormat="1"/>
+    <w:lsdException w:name="Light Shading" w:semiHidden="0" w:uiPriority="60" w:unhideWhenUsed="0"/>
+    <w:lsdException w:name="Light List" w:semiHidden="0" w:uiPriority="61" w:unhideWhenUsed="0"/>
+    <w:lsdException w:name="Light Grid" w:semiHidden="0" w:uiPriority="62" w:unhideWhenUsed="0"/>
+    <w:lsdException w:name="Medium Shading 1" w:semiHidden="0" w:uiPriority="63" w:unhideWhenUsed="0"/>
+    <w:lsdException w:name="Medium Shading 2" w:semiHidden="0" w:uiPriority="64" w:unhideWhenUsed="0"/>
+    <w:lsdException w:name="Medium List 1" w:semiHidden="0" w:uiPriority="65" w:unhideWhenUsed="0"/>
+    <w:lsdException w:name="Medium List 2" w:semiHidden="0" w:uiPriority="66" w:unhideWhenUsed="0"/>
+    <w:lsdException w:name="Medium Grid 1" w:semiHidden="0" w:uiPriority="67" w:unhideWhenUsed="0"/>
+    <w:lsdException w:name="Medium Grid 2" w:semiHidden="0" w:uiPriority="68" w:unhideWhenUsed="0"/>
+    <w:lsdException w:name="Medium Grid 3" w:semiHidden="0" w:uiPriority="69" w:unhideWhenUsed="0"/>
+    <w:lsdException w:name="Dark List" w:semiHidden="0" w:uiPriority="70" w:unhideWhenUsed="0"/>
+    <w:lsdException w:name="Colorful Shading" w:semiHidden="0" w:uiPriority="71" w:unhideWhenUsed="0"/>
+    <w:lsdException w:name="Colorful List" w:semiHidden="0" w:uiPriority="72" w:unhideWhenUsed="0"/>
+    <w:lsdException w:name="Colorful Grid" w:semiHidden="0" w:uiPriority="73" w:unhideWhenUsed="0"/>
+    <w:lsdException w:name="Light Shading Accent 1" w:semiHidden="0" w:uiPriority="60" w:unhideWhenUsed="0"/>
+    <w:lsdException w:name="Light List Accent 1" w:semiHidden="0" w:uiPriority="61" w:unhideWhenUsed="0"/>
+    <w:lsdException w:name="Light Grid Accent 1" w:semiHidden="0" w:uiPriority="62" w:unhideWhenUsed="0"/>
+    <w:lsdException w:name="Medium Shading 1 Accent 1" w:semiHidden="0" w:uiPriority="63" w:unhideWhenUsed="0"/>
+    <w:lsdException w:name="Medium Shading 2 Accent 1" w:semiHidden="0" w:uiPriority="64" w:unhideWhenUsed="0"/>
+    <w:lsdException w:name="Medium List 1 Accent 1" w:semiHidden="0" w:uiPriority="65" w:unhideWhenUsed="0"/>
+    <w:lsdException w:name="Revision" w:unhideWhenUsed="0"/>
+    <w:lsdException w:name="List Paragraph" w:semiHidden="0" w:uiPriority="34" w:unhideWhenUsed="0" w:qFormat="1"/>
+    <w:lsdException w:name="Quote" w:semiHidden="0" w:uiPriority="29" w:unhideWhenUsed="0" w:qFormat="1"/>
+    <w:lsdException w:name="Intense Quote" w:semiHidden="0" w:uiPriority="30" w:unhideWhenUsed="0" w:qFormat="1"/>
+    <w:lsdException w:name="Medium List 2 Accent 1" w:semiHidden="0" w:uiPriority="66" w:unhideWhenUsed="0"/>
+    <w:lsdException w:name="Medium Grid 1 Accent 1" w:semiHidden="0" w:uiPriority="67" w:unhideWhenUsed="0"/>
+    <w:lsdException w:name="Medium Grid 2 Accent 1" w:semiHidden="0" w:uiPriority="68" w:unhideWhenUsed="0"/>
+    <w:lsdException w:name="Medium Grid 3 Accent 1" w:semiHidden="0" w:uiPriority="69" w:unhideWhenUsed="0"/>
+    <w:lsdException w:name="Dark List Accent 1" w:semiHidden="0" w:uiPriority="70" w:unhideWhenUsed="0"/>
+    <w:lsdException w:name="Colorful Shading Accent 1" w:semiHidden="0" w:uiPriority="71" w:unhideWhenUsed="0"/>
+    <w:lsdException w:name="Colorful List Accent 1" w:semiHidden="0" w:uiPriority="72" w:unhideWhenUsed="0"/>
+    <w:lsdException w:name="Colorful Grid Accent 1" w:semiHidden="0" w:uiPriority="73" w:unhideWhenUsed="0"/>
+    <w:lsdException w:name="Light Shading Accent 2" w:semiHidden="0" w:uiPriority="60" w:unhideWhenUsed="0"/>
+    <w:lsdException w:name="Light List Accent 2" w:semiHidden="0" w:uiPriority="61" w:unhideWhenUsed="0"/>
+    <w:lsdException w:name="Light Grid Accent 2" w:semiHidden="0" w:uiPriority="62" w:unhideWhenUsed="0"/>
+    <w:lsdException w:name="Medium Shading 1 Accent 2" w:semiHidden="0" w:uiPriority="63" w:unhideWhenUsed="0"/>
+    <w:lsdException w:name="Medium Shading 2 Accent 2" w:semiHidden="0" w:uiPriority="64" w:unhideWhenUsed="0"/>
+    <w:lsdException w:name="Medium List 1 Accent 2" w:semiHidden="0" w:uiPriority="65" w:unhideWhenUsed="0"/>
+    <w:lsdException w:name="Medium List 2 Accent 2" w:semiHidden="0" w:uiPriority="66" w:unhideWhenUsed="0"/>
+    <w:lsdException w:name="Medium Grid 1 Accent 2" w:semiHidden="0" w:uiPriority="67" w:unhideWhenUsed="0"/>
+    <w:lsdException w:name="Medium Grid 2 Accent 2" w:semiHidden="0" w:uiPriority="68" w:unhideWhenUsed="0"/>
+    <w:lsdException w:name="Medium Grid 3 Accent 2" w:semiHidden="0" w:uiPriority="69" w:unhideWhenUsed="0"/>
+    <w:lsdException w:name="Dark List Accent 2" w:semiHidden="0" w:uiPriority="70" w:unhideWhenUsed="0"/>
+    <w:lsdException w:name="Colorful Shading Accent 2" w:semiHidden="0" w:uiPriority="71" w:unhideWhenUsed="0"/>
+    <w:lsdException w:name="Colorful List Accent 2" w:semiHidden="0" w:uiPriority="72" w:unhideWhenUsed="0"/>
+    <w:lsdException w:name="Colorful Grid Accent 2" w:semiHidden="0" w:uiPriority="73" w:unhideWhenUsed="0"/>
+    <w:lsdException w:name="Light Shading Accent 3" w:semiHidden="0" w:uiPriority="60" w:unhideWhenUsed="0"/>
+    <w:lsdException w:name="Light List Accent 3" w:semiHidden="0" w:uiPriority="61" w:unhideWhenUsed="0"/>
+    <w:lsdException w:name="Light Grid Accent 3" w:semiHidden="0" w:uiPriority="62" w:unhideWhenUsed="0"/>
+    <w:lsdException w:name="Medium Shading 1 Accent 3" w:semiHidden="0" w:uiPriority="63" w:unhideWhenUsed="0"/>
+    <w:lsdException w:name="Medium Shading 2 Accent 3" w:semiHidden="0" w:uiPriority="64" w:unhideWhenUsed="0"/>
+    <w:lsdException w:name="Medium List 1 Accent 3" w:semiHidden="0" w:uiPriority="65" w:unhideWhenUsed="0"/>
+    <w:lsdException w:name="Medium List 2 Accent 3" w:semiHidden="0" w:uiPriority="66" w:unhideWhenUsed="0"/>
+    <w:lsdException w:name="Medium Grid 1 Accent 3" w:semiHidden="0" w:uiPriority="67" w:unhideWhenUsed="0"/>
+    <w:lsdException w:name="Medium Grid 2 Accent 3" w:semiHidden="0" w:uiPriority="68" w:unhideWhenUsed="0"/>
+    <w:lsdException w:name="Medium Grid 3 Accent 3" w:semiHidden="0" w:uiPriority="69" w:unhideWhenUsed="0"/>
+    <w:lsdException w:name="Dark List Accent 3" w:semiHidden="0" w:uiPriority="70" w:unhideWhenUsed="0"/>
+    <w:lsdException w:name="Colorful Shading Accent 3" w:semiHidden="0" w:uiPriority="71" w:unhideWhenUsed="0"/>
+    <w:lsdException w:name="Colorful List Accent 3" w:semiHidden="0" w:uiPriority="72" w:unhideWhenUsed="0"/>
+    <w:lsdException w:name="Colorful Grid Accent 3" w:semiHidden="0" w:uiPriority="73" w:unhideWhenUsed="0"/>
+    <w:lsdException w:name="Light Shading Accent 4" w:semiHidden="0" w:uiPriority="60" w:unhideWhenUsed="0"/>
+    <w:lsdException w:name="Light List Accent 4" w:semiHidden="0" w:uiPriority="61" w:unhideWhenUsed="0"/>
+    <w:lsdException w:name="Light Grid Accent 4" w:semiHidden="0" w:uiPriority="62" w:unhideWhenUsed="0"/>
+    <w:lsdException w:name="Medium Shading 1 Accent 4" w:semiHidden="0" w:uiPriority="63" w:unhideWhenUsed="0"/>
+    <w:lsdException w:name="Medium Shading 2 Accent 4" w:semiHidden="0" w:uiPriority="64" w:unhideWhenUsed="0"/>
+    <w:lsdException w:name="Medium List 1 Accent 4" w:semiHidden="0" w:uiPriority="65" w:unhideWhenUsed="0"/>
+    <w:lsdException w:name="Medium List 2 Accent 4" w:semiHidden="0" w:uiPriority="66" w:unhideWhenUsed="0"/>
+    <w:lsdException w:name="Medium Grid 1 Accent 4" w:semiHidden="0" w:uiPriority="67" w:unhideWhenUsed="0"/>
+    <w:lsdException w:name="Medium Grid 2 Accent 4" w:semiHidden="0" w:uiPriority="68" w:unhideWhenUsed="0"/>
+    <w:lsdException w:name="Medium Grid 3 Accent 4" w:semiHidden="0" w:uiPriority="69" w:unhideWhenUsed="0"/>
+    <w:lsdException w:name="Dark List Accent 4" w:semiHidden="0" w:uiPriority="70" w:unhideWhenUsed="0"/>
+    <w:lsdException w:name="Colorful Shading Accent 4" w:semiHidden="0" w:uiPriority="71" w:unhideWhenUsed="0"/>
+    <w:lsdException w:name="Colorful List Accent 4" w:semiHidden="0" w:uiPriority="72" w:unhideWhenUsed="0"/>
+    <w:lsdException w:name="Colorful Grid Accent 4" w:semiHidden="0" w:uiPriority="73" w:unhideWhenUsed="0"/>
+    <w:lsdException w:name="Light Shading Accent 5" w:semiHidden="0" w:uiPriority="60" w:unhideWhenUsed="0"/>
+    <w:lsdException w:name="Light List Accent 5" w:semiHidden="0" w:uiPriority="61" w:unhideWhenUsed="0"/>
+    <w:lsdException w:name="Light Grid Accent 5" w:semiHidden="0" w:uiPriority="62" w:unhideWhenUsed="0"/>
+    <w:lsdException w:name="Medium Shading 1 Accent 5" w:semiHidden="0" w:uiPriority="63" w:unhideWhenUsed="0"/>
+    <w:lsdException w:name="Medium Shading 2 Accent 5" w:semiHidden="0" w:uiPriority="64" w:unhideWhenUsed="0"/>
+    <w:lsdException w:name="Medium List 1 Accent 5" w:semiHidden="0" w:uiPriority="65" w:unhideWhenUsed="0"/>
+    <w:lsdException w:name="Medium List 2 Accent 5" w:semiHidden="0" w:uiPriority="66" w:unhideWhenUsed="0"/>
+    <w:lsdException w:name="Medium Grid 1 Accent 5" w:semiHidden="0" w:uiPriority="67" w:unhideWhenUsed="0"/>
+    <w:lsdException w:name="Medium Grid 2 Accent 5" w:semiHidden="0" w:uiPriority="68" w:unhideWhenUsed="0"/>
+    <w:lsdException w:name="Medium Grid 3 Accent 5" w:semiHidden="0" w:uiPriority="69" w:unhideWhenUsed="0"/>
+    <w:lsdException w:name="Dark List Accent 5" w:semiHidden="0" w:uiPriority="70" w:unhideWhenUsed="0"/>
+    <w:lsdException w:name="Colorful Shading Accent 5" w:semiHidden="0" w:uiPriority="71" w:unhideWhenUsed="0"/>
+    <w:lsdException w:name="Colorful List Accent 5" w:semiHidden="0" w:uiPriority="72" w:unhideWhenUsed="0"/>
+    <w:lsdException w:name="Colorful Grid Accent 5" w:semiHidden="0" w:uiPriority="73" w:unhideWhenUsed="0"/>
+    <w:lsdException w:name="Light Shading Accent 6" w:semiHidden="0" w:uiPriority="60" w:unhideWhenUsed="0"/>
+    <w:lsdException w:name="Light List Accent 6" w:semiHidden="0" w:uiPriority="61" w:unhideWhenUsed="0"/>
+    <w:lsdException w:name="Light Grid Accent 6" w:semiHidden="0" w:uiPriority="62" w:unhideWhenUsed="0"/>
+    <w:lsdException w:name="Medium Shading 1 Accent 6" w:semiHidden="0" w:uiPriority="63" w:unhideWhenUsed="0"/>
+    <w:lsdException w:name="Medium Shading 2 Accent 6" w:semiHidden="0" w:uiPriority="64" w:unhideWhenUsed="0"/>
+    <w:lsdException w:name="Medium List 1 Accent 6" w:semiHidden="0" w:uiPriority="65" w:unhideWhenUsed="0"/>
+    <w:lsdException w:name="Medium List 2 Accent 6" w:semiHidden="0" w:uiPriority="66" w:unhideWhenUsed="0"/>
+    <w:lsdException w:name="Medium Grid 1 Accent 6" w:semiHidden="0" w:uiPriority="67" w:unhideWhenUsed="0"/>
+    <w:lsdException w:name="Medium Grid 2 Accent 6" w:semiHidden="0" w:uiPriority="68" w:unhideWhenUsed="0"/>
+    <w:lsdException w:name="Medium Grid 3 Accent 6" w:semiHidden="0" w:uiPriority="69" w:unhideWhenUsed="0"/>
+    <w:lsdException w:name="Dark List Accent 6" w:semiHidden="0" w:uiPriority="70" w:unhideWhenUsed="0"/>
+    <w:lsdException w:name="Colorful Shading Accent 6" w:semiHidden="0" w:uiPriority="71" w:unhideWhenUsed="0"/>
+    <w:lsdException w:name="Colorful List Accent 6" w:semiHidden="0" w:uiPriority="72" w:unhideWhenUsed="0"/>
+    <w:lsdException w:name="Colorful Grid Accent 6" w:semiHidden="0" w:uiPriority="73" w:unhideWhenUsed="0"/>
+    <w:lsdException w:name="Subtle Emphasis" w:semiHidden="0" w:uiPriority="19" w:unhideWhenUsed="0" w:qFormat="1"/>
+    <w:lsdException w:name="Intense Emphasis" w:semiHidden="0" w:uiPriority="21" w:unhideWhenUsed="0" w:qFormat="1"/>
+    <w:lsdException w:name="Subtle Reference" w:semiHidden="0" w:uiPriority="31" w:unhideWhenUsed="0" w:qFormat="1"/>
+    <w:lsdException w:name="Intense Reference" w:semiHidden="0" w:uiPriority="32" w:unhideWhenUsed="0" w:qFormat="1"/>
+    <w:lsdException w:name="Book Title" w:semiHidden="0" w:uiPriority="33" w:unhideWhenUsed="0" w:qFormat="1"/>
+    <w:lsdException w:name="Bibliography" w:uiPriority="37"/>
+    <w:lsdException w:name="TOC Heading" w:uiPriority="39" w:qFormat="1"/>
+  </w:latentStyles>
+  <w:style w:type="paragraph" w:default="1" w:styleId="Standard">
+    <w:name w:val="Normal"/>
+  </w:style>
+  <w:style w:type="paragraph" w:styleId="berschrift1">
+    <w:name w:val="heading 1"/>
+    <w:basedOn w:val="Standard"/>
+    <w:next w:val="Standard"/>
+    <w:pPr>
+      <w:keepNext/>
+      <w:keepLines/>
+      <w:spacing w:before="400" w:after="120"/>
+      <w:outlineLvl w:val="0"/>
+    </w:pPr>
+    <w:rPr>
+      <w:sz w:val="40"/>
+      <w:szCs w:val="40"/>
+    </w:rPr>
+  </w:style>
+  <w:style w:type="paragraph" w:styleId="berschrift2">
+    <w:name w:val="heading 2"/>
+    <w:basedOn w:val="Standard"/>
+    <w:next w:val="Standard"/>
+    <w:pPr>
+      <w:keepNext/>
+      <w:keepLines/>
+      <w:spacing w:before="360" w:after="120"/>
+      <w:outlineLvl w:val="1"/>
+    </w:pPr>
+    <w:rPr>
+      <w:sz w:val="32"/>
+      <w:szCs w:val="32"/>
+    </w:rPr>
+  </w:style>
+  <w:style w:type="paragraph" w:styleId="berschrift3">
+    <w:name w:val="heading 3"/>
+    <w:basedOn w:val="Standard"/>
+    <w:next w:val="Standard"/>
+    <w:pPr>
+      <w:keepNext/>
+      <w:keepLines/>
+      <w:spacing w:before="320" w:after="80"/>
+      <w:outlineLvl w:val="2"/>
+    </w:pPr>
+    <w:rPr>
+      <w:color w:val="434343"/>
+      <w:sz w:val="28"/>
+      <w:szCs w:val="28"/>
+    </w:rPr>
+  </w:style>
+  <w:style w:type="paragraph" w:styleId="berschrift4">
+    <w:name w:val="heading 4"/>
+    <w:basedOn w:val="Standard"/>
+    <w:next w:val="Standard"/>
+    <w:pPr>
+      <w:keepNext/>
+      <w:keepLines/>
+      <w:spacing w:before="280" w:after="80"/>
+      <w:outlineLvl w:val="3"/>
+    </w:pPr>
+    <w:rPr>
+      <w:color w:val="666666"/>
+      <w:sz w:val="24"/>
+      <w:szCs w:val="24"/>
+    </w:rPr>
+  </w:style>
+  <w:style w:type="paragraph" w:styleId="berschrift5">
+    <w:name w:val="heading 5"/>
+    <w:basedOn w:val="Standard"/>
+    <w:next w:val="Standard"/>
+    <w:pPr>
+      <w:keepNext/>
+      <w:keepLines/>
+      <w:spacing w:before="240" w:after="80"/>
+      <w:outlineLvl w:val="4"/>
+    </w:pPr>
+    <w:rPr>
+      <w:color w:val="666666"/>
+    </w:rPr>
+  </w:style>
+  <w:style w:type="paragraph" w:styleId="berschrift6">
+    <w:name w:val="heading 6"/>
+    <w:basedOn w:val="Standard"/>
+    <w:next w:val="Standard"/>
+    <w:pPr>
+      <w:keepNext/>
+      <w:keepLines/>
+      <w:spacing w:before="240" w:after="80"/>
+      <w:outlineLvl w:val="5"/>
+    </w:pPr>
+    <w:rPr>
+      <w:i/>
+      <w:color w:val="666666"/>
+    </w:rPr>
+  </w:style>
+  <w:style w:type="character" w:default="1" w:styleId="Absatz-Standardschriftart">
+    <w:name w:val="Default Paragraph Font"/>
+    <w:uiPriority w:val="1"/>
+    <w:semiHidden/>
+    <w:unhideWhenUsed/>
+  </w:style>
+  <w:style w:type="table" w:default="1" w:styleId="NormaleTabelle">
+    <w:name w:val="Normal Table"/>
+    <w:uiPriority w:val="99"/>
+    <w:semiHidden/>
+    <w:unhideWhenUsed/>
+    <w:tblPr>
+      <w:tblInd w:w="0" w:type="dxa"/>
+      <w:tblCellMar>
+        <w:top w:w="0" w:type="dxa"/>
+        <w:left w:w="108" w:type="dxa"/>
+        <w:bottom w:w="0" w:type="dxa"/>
+        <w:right w:w="108" w:type="dxa"/>
+      </w:tblCellMar>
+    </w:tblPr>
+  </w:style>
+  <w:style w:type="numbering" w:default="1" w:styleId="KeineListe">
+    <w:name w:val="No List"/>
+    <w:uiPriority w:val="99"/>
+    <w:semiHidden/>
+    <w:unhideWhenUsed/>
+  </w:style>
+  <w:style w:type="paragraph" w:styleId="Titel">
+    <w:name w:val="Title"/>
+    <w:basedOn w:val="Standard"/>
+    <w:next w:val="Standard"/>
+    <w:pPr>
+      <w:keepNext/>
+      <w:keepLines/>
+      <w:spacing w:after="60"/>
+    </w:pPr>
+    <w:rPr>
+      <w:sz w:val="52"/>
+      <w:szCs w:val="52"/>
+    </w:rPr>
+  </w:style>
+  <w:style w:type="paragraph" w:styleId="Untertitel">
+    <w:name w:val="Subtitle"/>
+    <w:basedOn w:val="Standard"/>
+    <w:next w:val="Standard"/>
+    <w:pPr>
+      <w:keepNext/>
+      <w:keepLines/>
+      <w:spacing w:after="320"/>
+    </w:pPr>
+    <w:rPr>
+      <w:color w:val="666666"/>
+      <w:sz w:val="30"/>
+      <w:szCs w:val="30"/>
+    </w:rPr>
+  </w:style>
+  <w:style w:type="table" w:customStyle="1" w:styleId="a">
+    <w:basedOn w:val="NormaleTabelle"/>
+    <w:tblPr>
+      <w:tblStyleRowBandSize w:val="1"/>
+      <w:tblStyleColBandSize w:val="1"/>
+      <w:tblCellMar>
+        <w:top w:w="100" w:type="dxa"/>
+        <w:left w:w="100" w:type="dxa"/>
+        <w:bottom w:w="100" w:type="dxa"/>
+        <w:right w:w="100" w:type="dxa"/>
+      </w:tblCellMar>
+    </w:tblPr>
+  </w:style>
+</w:styles>
+</file>
+
+<file path=word/stylesWithEffects.xml><?xml version="1.0" encoding="utf-8"?>
+<w:styles xmlns:wpc="http://schemas.microsoft.com/office/word/2010/wordprocessingCanvas" xmlns:mc="http://schemas.openxmlformats.org/markup-compatibility/2006" xmlns:o="urn:schemas-microsoft-com:office:office" xmlns:r="http://schemas.openxmlformats.org/officeDocument/2006/relationships" xmlns:m="http://schemas.openxmlformats.org/officeDocument/2006/math" xmlns:v="urn:schemas-microsoft-com:vml" xmlns:wp14="http://schemas.microsoft.com/office/word/2010/wordprocessingDrawing" xmlns:wp="http://schemas.openxmlformats.org/drawingml/2006/wordprocessingDrawing" xmlns:w10="urn:schemas-microsoft-com:office:word" xmlns:w="http://schemas.openxmlformats.org/wordprocessingml/2006/main" xmlns:w14="http://schemas.microsoft.com/office/word/2010/wordml" xmlns:wpg="http://schemas.microsoft.com/office/word/2010/wordprocessingGroup" xmlns:wpi="http://schemas.microsoft.com/office/word/2010/wordprocessingInk" xmlns:wne="http://schemas.microsoft.com/office/word/2006/wordml" xmlns:wps="http://schemas.microsoft.com/office/word/2010/wordprocessingShape" mc:Ignorable="w14 wp14">
+  <w:docDefaults>
+    <w:rPrDefault>
+      <w:rPr>
+        <w:rFonts w:ascii="Arial" w:eastAsia="Arial" w:hAnsi="Arial" w:cs="Arial"/>
+        <w:color w:val="000000"/>
+        <w:sz w:val="22"/>
+        <w:szCs w:val="22"/>
+        <w:lang w:val="de" w:eastAsia="de-DE" w:bidi="ar-SA"/>
+      </w:rPr>
+    </w:rPrDefault>
+    <w:pPrDefault>
+      <w:pPr>
+        <w:pBdr>
+          <w:top w:val="nil"/>
+          <w:left w:val="nil"/>
+          <w:bottom w:val="nil"/>
+          <w:right w:val="nil"/>
+          <w:between w:val="nil"/>
+        </w:pBdr>
+        <w:spacing w:line="276" w:lineRule="auto"/>
+      </w:pPr>
+    </w:pPrDefault>
+  </w:docDefaults>
+  <w:latentStyles w:defLockedState="0" w:defUIPriority="99" w:defSemiHidden="1" w:defUnhideWhenUsed="1" w:defQFormat="0" w:count="267">
+    <w:lsdException w:name="Normal" w:semiHidden="0" w:uiPriority="0" w:unhideWhenUsed="0" w:qFormat="1"/>
+    <w:lsdException w:name="heading 1" w:semiHidden="0" w:uiPriority="9" w:unhideWhenUsed="0" w:qFormat="1"/>
+    <w:lsdException w:name="heading 2" w:uiPriority="9" w:qFormat="1"/>
+    <w:lsdException w:name="heading 3" w:uiPriority="9" w:qFormat="1"/>
+    <w:lsdException w:name="heading 4" w:uiPriority="9" w:qFormat="1"/>
+    <w:lsdException w:name="heading 5" w:uiPriority="9" w:qFormat="1"/>
+    <w:lsdException w:name="heading 6" w:uiPriority="9" w:qFormat="1"/>
+    <w:lsdException w:name="heading 7" w:uiPriority="9" w:qFormat="1"/>
+    <w:lsdException w:name="heading 8" w:uiPriority="9" w:qFormat="1"/>
+    <w:lsdException w:name="heading 9" w:uiPriority="9" w:qFormat="1"/>
+    <w:lsdException w:name="toc 1" w:uiPriority="39"/>
+    <w:lsdException w:name="toc 2" w:uiPriority="39"/>
+    <w:lsdException w:name="toc 3" w:uiPriority="39"/>
+    <w:lsdException w:name="toc 4" w:uiPriority="39"/>
+    <w:lsdException w:name="toc 5" w:uiPriority="39"/>
+    <w:lsdException w:name="toc 6" w:uiPriority="39"/>
+    <w:lsdException w:name="toc 7" w:uiPriority="39"/>
+    <w:lsdException w:name="toc 8" w:uiPriority="39"/>
+    <w:lsdException w:name="toc 9" w:uiPriority="39"/>
+    <w:lsdException w:name="caption" w:uiPriority="35" w:qFormat="1"/>
+    <w:lsdException w:name="Title" w:semiHidden="0" w:uiPriority="10" w:unhideWhenUsed="0" w:qFormat="1"/>
+    <w:lsdException w:name="Default Paragraph Font" w:uiPriority="1"/>
+    <w:lsdException w:name="Subtitle" w:semiHidden="0" w:uiPriority="11" w:unhideWhenUsed="0" w:qFormat="1"/>
+    <w:lsdException w:name="Strong" w:semiHidden="0" w:uiPriority="22" w:unhideWhenUsed="0" w:qFormat="1"/>
+    <w:lsdException w:name="Emphasis" w:semiHidden="0" w:uiPriority="20" w:unhideWhenUsed="0" w:qFormat="1"/>
+    <w:lsdException w:name="Table Grid" w:semiHidden="0" w:uiPriority="39" w:unhideWhenUsed="0"/>
+    <w:lsdException w:name="Placeholder Text" w:unhideWhenUsed="0"/>
+    <w:lsdException w:name="No Spacing" w:semiHidden="0" w:uiPriority="1" w:unhideWhenUsed="0" w:qFormat="1"/>
+    <w:lsdException w:name="Light Shading" w:semiHidden="0" w:uiPriority="60" w:unhideWhenUsed="0"/>
+    <w:lsdException w:name="Light List" w:semiHidden="0" w:uiPriority="61" w:unhideWhenUsed="0"/>
+    <w:lsdException w:name="Light Grid" w:semiHidden="0" w:uiPriority="62" w:unhideWhenUsed="0"/>
+    <w:lsdException w:name="Medium Shading 1" w:semiHidden="0" w:uiPriority="63" w:unhideWhenUsed="0"/>
+    <w:lsdException w:name="Medium Shading 2" w:semiHidden="0" w:uiPriority="64" w:unhideWhenUsed="0"/>
+    <w:lsdException w:name="Medium List 1" w:semiHidden="0" w:uiPriority="65" w:unhideWhenUsed="0"/>
+    <w:lsdException w:name="Medium List 2" w:semiHidden="0" w:uiPriority="66" w:unhideWhenUsed="0"/>
+    <w:lsdException w:name="Medium Grid 1" w:semiHidden="0" w:uiPriority="67" w:unhideWhenUsed="0"/>
+    <w:lsdException w:name="Medium Grid 2" w:semiHidden="0" w:uiPriority="68" w:unhideWhenUsed="0"/>
+    <w:lsdException w:name="Medium Grid 3" w:semiHidden="0" w:uiPriority="69" w:unhideWhenUsed="0"/>
+    <w:lsdException w:name="Dark List" w:semiHidden="0" w:uiPriority="70" w:unhideWhenUsed="0"/>
+    <w:lsdException w:name="Colorful Shading" w:semiHidden="0" w:uiPriority="71" w:unhideWhenUsed="0"/>
+    <w:lsdException w:name="Colorful List" w:semiHidden="0" w:uiPriority="72" w:unhideWhenUsed="0"/>
+    <w:lsdException w:name="Colorful Grid" w:semiHidden="0" w:uiPriority="73" w:unhideWhenUsed="0"/>
+    <w:lsdException w:name="Light Shading Accent 1" w:semiHidden="0" w:uiPriority="60" w:unhideWhenUsed="0"/>
+    <w:lsdException w:name="Light List Accent 1" w:semiHidden="0" w:uiPriority="61" w:unhideWhenUsed="0"/>
+    <w:lsdException w:name="Light Grid Accent 1" w:semiHidden="0" w:uiPriority="62" w:unhideWhenUsed="0"/>
+    <w:lsdException w:name="Medium Shading 1 Accent 1" w:semiHidden="0" w:uiPriority="63" w:unhideWhenUsed="0"/>
+    <w:lsdException w:name="Medium Shading 2 Accent 1" w:semiHidden="0" w:uiPriority="64" w:unhideWhenUsed="0"/>
+    <w:lsdException w:name="Medium List 1 Accent 1" w:semiHidden="0" w:uiPriority="65" w:unhideWhenUsed="0"/>
+    <w:lsdException w:name="Revision" w:unhideWhenUsed="0"/>
+    <w:lsdException w:name="List Paragraph" w:semiHidden="0" w:uiPriority="34" w:unhideWhenUsed="0" w:qFormat="1"/>
+    <w:lsdException w:name="Quote" w:semiHidden="0" w:uiPriority="29" w:unhideWhenUsed="0" w:qFormat="1"/>
+    <w:lsdException w:name="Intense Quote" w:semiHidden="0" w:uiPriority="30" w:unhideWhenUsed="0" w:qFormat="1"/>
+    <w:lsdException w:name="Medium List 2 Accent 1" w:semiHidden="0" w:uiPriority="66" w:unhideWhenUsed="0"/>
+    <w:lsdException w:name="Medium Grid 1 Accent 1" w:semiHidden="0" w:uiPriority="67" w:unhideWhenUsed="0"/>
+    <w:lsdException w:name="Medium Grid 2 Accent 1" w:semiHidden="0" w:uiPriority="68" w:unhideWhenUsed="0"/>
+    <w:lsdException w:name="Medium Grid 3 Accent 1" w:semiHidden="0" w:uiPriority="69" w:unhideWhenUsed="0"/>
+    <w:lsdException w:name="Dark List Accent 1" w:semiHidden="0" w:uiPriority="70" w:unhideWhenUsed="0"/>
+    <w:lsdException w:name="Colorful Shading Accent 1" w:semiHidden="0" w:uiPriority="71" w:unhideWhenUsed="0"/>
+    <w:lsdException w:name="Colorful List Accent 1" w:semiHidden="0" w:uiPriority="72" w:unhideWhenUsed="0"/>
+    <w:lsdException w:name="Colorful Grid Accent 1" w:semiHidden="0" w:uiPriority="73" w:unhideWhenUsed="0"/>
+    <w:lsdException w:name="Light Shading Accent 2" w:semiHidden="0" w:uiPriority="60" w:unhideWhenUsed="0"/>
+    <w:lsdException w:name="Light List Accent 2" w:semiHidden="0" w:uiPriority="61" w:unhideWhenUsed="0"/>
+    <w:lsdException w:name="Light Grid Accent 2" w:semiHidden="0" w:uiPriority="62" w:unhideWhenUsed="0"/>
+    <w:lsdException w:name="Medium Shading 1 Accent 2" w:semiHidden="0" w:uiPriority="63" w:unhideWhenUsed="0"/>
+    <w:lsdException w:name="Medium Shading 2 Accent 2" w:semiHidden="0" w:uiPriority="64" w:unhideWhenUsed="0"/>
+    <w:lsdException w:name="Medium List 1 Accent 2" w:semiHidden="0" w:uiPriority="65" w:unhideWhenUsed="0"/>
+    <w:lsdException w:name="Medium List 2 Accent 2" w:semiHidden="0" w:uiPriority="66" w:unhideWhenUsed="0"/>
+    <w:lsdException w:name="Medium Grid 1 Accent 2" w:semiHidden="0" w:uiPriority="67" w:unhideWhenUsed="0"/>
+    <w:lsdException w:name="Medium Grid 2 Accent 2" w:semiHidden="0" w:uiPriority="68" w:unhideWhenUsed="0"/>
+    <w:lsdException w:name="Medium Grid 3 Accent 2" w:semiHidden="0" w:uiPriority="69" w:unhideWhenUsed="0"/>
+    <w:lsdException w:name="Dark List Accent 2" w:semiHidden="0" w:uiPriority="70" w:unhideWhenUsed="0"/>
+    <w:lsdException w:name="Colorful Shading Accent 2" w:semiHidden="0" w:uiPriority="71" w:unhideWhenUsed="0"/>
+    <w:lsdException w:name="Colorful List Accent 2" w:semiHidden="0" w:uiPriority="72" w:unhideWhenUsed="0"/>
+    <w:lsdException w:name="Colorful Grid Accent 2" w:semiHidden="0" w:uiPriority="73" w:unhideWhenUsed="0"/>
+    <w:lsdException w:name="Light Shading Accent 3" w:semiHidden="0" w:uiPriority="60" w:unhideWhenUsed="0"/>
+    <w:lsdException w:name="Light List Accent 3" w:semiHidden="0" w:uiPriority="61" w:unhideWhenUsed="0"/>
+    <w:lsdException w:name="Light Grid Accent 3" w:semiHidden="0" w:uiPriority="62" w:unhideWhenUsed="0"/>
+    <w:lsdException w:name="Medium Shading 1 Accent 3" w:semiHidden="0" w:uiPriority="63" w:unhideWhenUsed="0"/>
+    <w:lsdException w:name="Medium Shading 2 Accent 3" w:semiHidden="0" w:uiPriority="64" w:unhideWhenUsed="0"/>
+    <w:lsdException w:name="Medium List 1 Accent 3" w:semiHidden="0" w:uiPriority="65" w:unhideWhenUsed="0"/>
+    <w:lsdException w:name="Medium List 2 Accent 3" w:semiHidden="0" w:uiPriority="66" w:unhideWhenUsed="0"/>
+    <w:lsdException w:name="Medium Grid 1 Accent 3" w:semiHidden="0" w:uiPriority="67" w:unhideWhenUsed="0"/>
+    <w:lsdException w:name="Medium Grid 2 Accent 3" w:semiHidden="0" w:uiPriority="68" w:unhideWhenUsed="0"/>
+    <w:lsdException w:name="Medium Grid 3 Accent 3" w:semiHidden="0" w:uiPriority="69" w:unhideWhenUsed="0"/>
+    <w:lsdException w:name="Dark List Accent 3" w:semiHidden="0" w:uiPriority="70" w:unhideWhenUsed="0"/>
+    <w:lsdException w:name="Colorful Shading Accent 3" w:semiHidden="0" w:uiPriority="71" w:unhideWhenUsed="0"/>
+    <w:lsdException w:name="Colorful List Accent 3" w:semiHidden="0" w:uiPriority="72" w:unhideWhenUsed="0"/>
+    <w:lsdException w:name="Colorful Grid Accent 3" w:semiHidden="0" w:uiPriority="73" w:unhideWhenUsed="0"/>
+    <w:lsdException w:name="Light Shading Accent 4" w:semiHidden="0" w:uiPriority="60" w:unhideWhenUsed="0"/>
+    <w:lsdException w:name="Light List Accent 4" w:semiHidden="0" w:uiPriority="61" w:unhideWhenUsed="0"/>
+    <w:lsdException w:name="Light Grid Accent 4" w:semiHidden="0" w:uiPriority="62" w:unhideWhenUsed="0"/>
+    <w:lsdException w:name="Medium Shading 1 Accent 4" w:semiHidden="0" w:uiPriority="63" w:unhideWhenUsed="0"/>
+    <w:lsdException w:name="Medium Shading 2 Accent 4" w:semiHidden="0" w:uiPriority="64" w:unhideWhenUsed="0"/>
+    <w:lsdException w:name="Medium List 1 Accent 4" w:semiHidden="0" w:uiPriority="65" w:unhideWhenUsed="0"/>
+    <w:lsdException w:name="Medium List 2 Accent 4" w:semiHidden="0" w:uiPriority="66" w:unhideWhenUsed="0"/>
+    <w:lsdException w:name="Medium Grid 1 Accent 4" w:semiHidden="0" w:uiPriority="67" w:unhideWhenUsed="0"/>
+    <w:lsdException w:name="Medium Grid 2 Accent 4" w:semiHidden="0" w:uiPriority="68" w:unhideWhenUsed="0"/>
+    <w:lsdException w:name="Medium Grid 3 Accent 4" w:semiHidden="0" w:uiPriority="69" w:unhideWhenUsed="0"/>
+    <w:lsdException w:name="Dark List Accent 4" w:semiHidden="0" w:uiPriority="70" w:unhideWhenUsed="0"/>
+    <w:lsdException w:name="Colorful Shading Accent 4" w:semiHidden="0" w:uiPriority="71" w:unhideWhenUsed="0"/>
+    <w:lsdException w:name="Colorful List Accent 4" w:semiHidden="0" w:uiPriority="72" w:unhideWhenUsed="0"/>
+    <w:lsdException w:name="Colorful Grid Accent 4" w:semiHidden="0" w:uiPriority="73" w:unhideWhenUsed="0"/>
+    <w:lsdException w:name="Light Shading Accent 5" w:semiHidden="0" w:uiPriority="60" w:unhideWhenUsed="0"/>
+    <w:lsdException w:name="Light List Accent 5" w:semiHidden="0" w:uiPriority="61" w:unhideWhenUsed="0"/>
+    <w:lsdException w:name="Light Grid Accent 5" w:semiHidden="0" w:uiPriority="62" w:unhideWhenUsed="0"/>
+    <w:lsdException w:name="Medium Shading 1 Accent 5" w:semiHidden="0" w:uiPriority="63" w:unhideWhenUsed="0"/>
+    <w:lsdException w:name="Medium Shading 2 Accent 5" w:semiHidden="0" w:uiPriority="64" w:unhideWhenUsed="0"/>
+    <w:lsdException w:name="Medium List 1 Accent 5" w:semiHidden="0" w:uiPriority="65" w:unhideWhenUsed="0"/>
+    <w:lsdException w:name="Medium List 2 Accent 5" w:semiHidden="0" w:uiPriority="66" w:unhideWhenUsed="0"/>
+    <w:lsdException w:name="Medium Grid 1 Accent 5" w:semiHidden="0" w:uiPriority="67" w:unhideWhenUsed="0"/>
+    <w:lsdException w:name="Medium Grid 2 Accent 5" w:semiHidden="0" w:uiPriority="68" w:unhideWhenUsed="0"/>
+    <w:lsdException w:name="Medium Grid 3 Accent 5" w:semiHidden="0" w:uiPriority="69" w:unhideWhenUsed="0"/>
+    <w:lsdException w:name="Dark List Accent 5" w:semiHidden="0" w:uiPriority="70" w:unhideWhenUsed="0"/>
+    <w:lsdException w:name="Colorful Shading Accent 5" w:semiHidden="0" w:uiPriority="71" w:unhideWhenUsed="0"/>
+    <w:lsdException w:name="Colorful List Accent 5" w:semiHidden="0" w:uiPriority="72" w:unhideWhenUsed="0"/>
+    <w:lsdException w:name="Colorful Grid Accent 5" w:semiHidden="0" w:uiPriority="73" w:unhideWhenUsed="0"/>
+    <w:lsdException w:name="Light Shading Accent 6" w:semiHidden="0" w:uiPriority="60" w:unhideWhenUsed="0"/>
+    <w:lsdException w:name="Light List Accent 6" w:semiHidden="0" w:uiPriority="61" w:unhideWhenUsed="0"/>
+    <w:lsdException w:name="Light Grid Accent 6" w:semiHidden="0" w:uiPriority="62" w:unhideWhenUsed="0"/>
+    <w:lsdException w:name="Medium Shading 1 Accent 6" w:semiHidden="0" w:uiPriority="63" w:unhideWhenUsed="0"/>
+    <w:lsdException w:name="Medium Shading 2 Accent 6" w:semiHidden="0" w:uiPriority="64" w:unhideWhenUsed="0"/>
+    <w:lsdException w:name="Medium List 1 Accent 6" w:semiHidden="0" w:uiPriority="65" w:unhideWhenUsed="0"/>
+    <w:lsdException w:name="Medium List 2 Accent 6" w:semiHidden="0" w:uiPriority="66" w:unhideWhenUsed="0"/>
+    <w:lsdException w:name="Medium Grid 1 Accent 6" w:semiHidden="0" w:uiPriority="67" w:unhideWhenUsed="0"/>
+    <w:lsdException w:name="Medium Grid 2 Accent 6" w:semiHidden="0" w:uiPriority="68" w:unhideWhenUsed="0"/>
+    <w:lsdException w:name="Medium Grid 3 Accent 6" w:semiHidden="0" w:uiPriority="69" w:unhideWhenUsed="0"/>
+    <w:lsdException w:name="Dark List Accent 6" w:semiHidden="0" w:uiPriority="70" w:unhideWhenUsed="0"/>
+    <w:lsdException w:name="Colorful Shading Accent 6" w:semiHidden="0" w:uiPriority="71" w:unhideWhenUsed="0"/>
+    <w:lsdException w:name="Colorful List Accent 6" w:semiHidden="0" w:uiPriority="72" w:unhideWhenUsed="0"/>
+    <w:lsdException w:name="Colorful Grid Accent 6" w:semiHidden="0" w:uiPriority="73" w:unhideWhenUsed="0"/>
+    <w:lsdException w:name="Subtle Emphasis" w:semiHidden="0" w:uiPriority="19" w:unhideWhenUsed="0" w:qFormat="1"/>
+    <w:lsdException w:name="Intense Emphasis" w:semiHidden="0" w:uiPriority="21" w:unhideWhenUsed="0" w:qFormat="1"/>
+    <w:lsdException w:name="Subtle Reference" w:semiHidden="0" w:uiPriority="31" w:unhideWhenUsed="0" w:qFormat="1"/>
+    <w:lsdException w:name="Intense Reference" w:semiHidden="0" w:uiPriority="32" w:unhideWhenUsed="0" w:qFormat="1"/>
+    <w:lsdException w:name="Book Title" w:semiHidden="0" w:uiPriority="33" w:unhideWhenUsed="0" w:qFormat="1"/>
+    <w:lsdException w:name="Bibliography" w:uiPriority="37"/>
+    <w:lsdException w:name="TOC Heading" w:uiPriority="39" w:qFormat="1"/>
   </w:latentStyles>
   <w:style w:type="paragraph" w:default="1" w:styleId="Standard">
     <w:name w:val="Normal"/>

</xml_diff>

<commit_message>
Updated Tasks and Userstories
</commit_message>
<xml_diff>
--- a/Doku/User Stories.docx
+++ b/Doku/User Stories.docx
@@ -526,7 +526,12 @@
               <w:spacing w:line="240" w:lineRule="auto"/>
             </w:pPr>
             <w:r>
-              <w:t>Als Modellnutzer möchte ich durch Auswahl eines Sub-Prozesses diesen öffnen können, um einen schnellen Zugriff auf das Diagramm zu haben.</w:t>
+              <w:t>Als Modellnutze</w:t>
+            </w:r>
+            <w:bookmarkStart w:id="0" w:name="_GoBack"/>
+            <w:bookmarkEnd w:id="0"/>
+            <w:r>
+              <w:t>r möchte ich durch Auswahl eines Sub-Prozesses diesen öffnen können, um einen schnellen Zugriff auf das Diagramm zu haben.</w:t>
             </w:r>
           </w:p>
         </w:tc>
@@ -623,6 +628,73 @@
         <w:tc>
           <w:tcPr>
             <w:tcW w:w="600" w:type="dxa"/>
+            <w:shd w:val="clear" w:color="auto" w:fill="92D050"/>
+            <w:tcMar>
+              <w:top w:w="100" w:type="dxa"/>
+              <w:left w:w="100" w:type="dxa"/>
+              <w:bottom w:w="100" w:type="dxa"/>
+              <w:right w:w="100" w:type="dxa"/>
+            </w:tcMar>
+          </w:tcPr>
+          <w:p>
+            <w:pPr>
+              <w:widowControl w:val="0"/>
+              <w:spacing w:line="240" w:lineRule="auto"/>
+            </w:pPr>
+            <w:r>
+              <w:t>10</w:t>
+            </w:r>
+          </w:p>
+        </w:tc>
+        <w:tc>
+          <w:tcPr>
+            <w:tcW w:w="7605" w:type="dxa"/>
+            <w:shd w:val="clear" w:color="auto" w:fill="92D050"/>
+            <w:tcMar>
+              <w:top w:w="100" w:type="dxa"/>
+              <w:left w:w="100" w:type="dxa"/>
+              <w:bottom w:w="100" w:type="dxa"/>
+              <w:right w:w="100" w:type="dxa"/>
+            </w:tcMar>
+          </w:tcPr>
+          <w:p>
+            <w:pPr>
+              <w:widowControl w:val="0"/>
+              <w:spacing w:line="240" w:lineRule="auto"/>
+            </w:pPr>
+            <w:r>
+              <w:t>Als Modellnutzer möchte ich, dass bei der Auswertung eines Prozesses automatisch alle Subprozesse ebenfalls ausgewertet öffnen.</w:t>
+            </w:r>
+          </w:p>
+        </w:tc>
+        <w:tc>
+          <w:tcPr>
+            <w:tcW w:w="1080" w:type="dxa"/>
+            <w:shd w:val="clear" w:color="auto" w:fill="92D050"/>
+            <w:tcMar>
+              <w:top w:w="100" w:type="dxa"/>
+              <w:left w:w="100" w:type="dxa"/>
+              <w:bottom w:w="100" w:type="dxa"/>
+              <w:right w:w="100" w:type="dxa"/>
+            </w:tcMar>
+          </w:tcPr>
+          <w:p>
+            <w:pPr>
+              <w:widowControl w:val="0"/>
+              <w:spacing w:line="240" w:lineRule="auto"/>
+            </w:pPr>
+            <w:proofErr w:type="spellStart"/>
+            <w:r>
+              <w:t>Should</w:t>
+            </w:r>
+            <w:proofErr w:type="spellEnd"/>
+          </w:p>
+        </w:tc>
+      </w:tr>
+      <w:tr>
+        <w:tc>
+          <w:tcPr>
+            <w:tcW w:w="600" w:type="dxa"/>
             <w:shd w:val="clear" w:color="auto" w:fill="FFFF00"/>
             <w:tcMar>
               <w:top w:w="100" w:type="dxa"/>
@@ -637,7 +709,7 @@
               <w:spacing w:line="240" w:lineRule="auto"/>
             </w:pPr>
             <w:r>
-              <w:t>10</w:t>
+              <w:t>11</w:t>
             </w:r>
           </w:p>
         </w:tc>
@@ -658,7 +730,7 @@
               <w:spacing w:line="240" w:lineRule="auto"/>
             </w:pPr>
             <w:r>
-              <w:t>Als Modellnutzer möchte ich, dass bei der Auswertung eines Prozesses automatisch alle Subprozesse ebenfalls ausgewertet öffnen.</w:t>
+              <w:t>Als Modellnutzer möchte ich erkennen, in welchen Diagrammen mein aktuelles Diagramm als Sub-Prozess verwendet wird.</w:t>
             </w:r>
           </w:p>
         </w:tc>
@@ -680,61 +752,59 @@
             </w:pPr>
             <w:proofErr w:type="spellStart"/>
             <w:r>
-              <w:t>Should</w:t>
+              <w:t>Would</w:t>
             </w:r>
             <w:proofErr w:type="spellEnd"/>
           </w:p>
         </w:tc>
-        <w:bookmarkStart w:id="0" w:name="_GoBack"/>
-        <w:bookmarkEnd w:id="0"/>
       </w:tr>
       <w:tr>
         <w:tc>
           <w:tcPr>
             <w:tcW w:w="600" w:type="dxa"/>
-            <w:shd w:val="clear" w:color="auto" w:fill="FFFF00"/>
-            <w:tcMar>
-              <w:top w:w="100" w:type="dxa"/>
-              <w:left w:w="100" w:type="dxa"/>
-              <w:bottom w:w="100" w:type="dxa"/>
-              <w:right w:w="100" w:type="dxa"/>
-            </w:tcMar>
-          </w:tcPr>
-          <w:p>
-            <w:pPr>
-              <w:widowControl w:val="0"/>
-              <w:spacing w:line="240" w:lineRule="auto"/>
-            </w:pPr>
-            <w:r>
-              <w:t>11</w:t>
+            <w:shd w:val="clear" w:color="auto" w:fill="92D050"/>
+            <w:tcMar>
+              <w:top w:w="100" w:type="dxa"/>
+              <w:left w:w="100" w:type="dxa"/>
+              <w:bottom w:w="100" w:type="dxa"/>
+              <w:right w:w="100" w:type="dxa"/>
+            </w:tcMar>
+          </w:tcPr>
+          <w:p>
+            <w:pPr>
+              <w:widowControl w:val="0"/>
+              <w:spacing w:line="240" w:lineRule="auto"/>
+            </w:pPr>
+            <w:r>
+              <w:t>12</w:t>
             </w:r>
           </w:p>
         </w:tc>
         <w:tc>
           <w:tcPr>
             <w:tcW w:w="7605" w:type="dxa"/>
-            <w:shd w:val="clear" w:color="auto" w:fill="FFFF00"/>
-            <w:tcMar>
-              <w:top w:w="100" w:type="dxa"/>
-              <w:left w:w="100" w:type="dxa"/>
-              <w:bottom w:w="100" w:type="dxa"/>
-              <w:right w:w="100" w:type="dxa"/>
-            </w:tcMar>
-          </w:tcPr>
-          <w:p>
-            <w:pPr>
-              <w:widowControl w:val="0"/>
-              <w:spacing w:line="240" w:lineRule="auto"/>
-            </w:pPr>
-            <w:r>
-              <w:t>Als Modellnutzer möchte ich erkennen, in welchen Diagrammen mein aktuelles Diagramm als Sub-Prozess verwendet wird.</w:t>
+            <w:shd w:val="clear" w:color="auto" w:fill="92D050"/>
+            <w:tcMar>
+              <w:top w:w="100" w:type="dxa"/>
+              <w:left w:w="100" w:type="dxa"/>
+              <w:bottom w:w="100" w:type="dxa"/>
+              <w:right w:w="100" w:type="dxa"/>
+            </w:tcMar>
+          </w:tcPr>
+          <w:p>
+            <w:pPr>
+              <w:widowControl w:val="0"/>
+              <w:spacing w:line="240" w:lineRule="auto"/>
+            </w:pPr>
+            <w:r>
+              <w:t>Als Modellersteller möchte ich verschiedene Berechtigungsebenen für das Modell festlegen können um die Bearbeitung nur zugelassenen Usern zu erlauben.</w:t>
             </w:r>
           </w:p>
         </w:tc>
         <w:tc>
           <w:tcPr>
             <w:tcW w:w="1080" w:type="dxa"/>
-            <w:shd w:val="clear" w:color="auto" w:fill="FFFF00"/>
+            <w:shd w:val="clear" w:color="auto" w:fill="92D050"/>
             <w:tcMar>
               <w:top w:w="100" w:type="dxa"/>
               <w:left w:w="100" w:type="dxa"/>
@@ -773,7 +843,7 @@
               <w:spacing w:line="240" w:lineRule="auto"/>
             </w:pPr>
             <w:r>
-              <w:t>12</w:t>
+              <w:t>13</w:t>
             </w:r>
           </w:p>
         </w:tc>
@@ -794,7 +864,7 @@
               <w:spacing w:line="240" w:lineRule="auto"/>
             </w:pPr>
             <w:r>
-              <w:t>Als Modellersteller möchte ich verschiedene Berechtigungsebenen für das Modell festlegen können um die Bearbeitung nur zugelassenen Usern zu erlauben.</w:t>
+              <w:t xml:space="preserve">Als Modellersteller möchte ich gerne eine Übersicht über alle Änderungen der letzten Tage erhalten, um alle Änderung im Überblick zu haben. </w:t>
             </w:r>
           </w:p>
         </w:tc>
@@ -819,6 +889,12 @@
               <w:t>Would</w:t>
             </w:r>
             <w:proofErr w:type="spellEnd"/>
+          </w:p>
+          <w:p>
+            <w:pPr>
+              <w:widowControl w:val="0"/>
+              <w:spacing w:line="240" w:lineRule="auto"/>
+            </w:pPr>
           </w:p>
         </w:tc>
       </w:tr>
@@ -826,122 +902,49 @@
         <w:tc>
           <w:tcPr>
             <w:tcW w:w="600" w:type="dxa"/>
-            <w:shd w:val="clear" w:color="auto" w:fill="FFFF00"/>
-            <w:tcMar>
-              <w:top w:w="100" w:type="dxa"/>
-              <w:left w:w="100" w:type="dxa"/>
-              <w:bottom w:w="100" w:type="dxa"/>
-              <w:right w:w="100" w:type="dxa"/>
-            </w:tcMar>
-          </w:tcPr>
-          <w:p>
-            <w:pPr>
-              <w:widowControl w:val="0"/>
-              <w:spacing w:line="240" w:lineRule="auto"/>
-            </w:pPr>
-            <w:r>
-              <w:t>13</w:t>
+            <w:shd w:val="clear" w:color="auto" w:fill="92D050"/>
+            <w:tcMar>
+              <w:top w:w="100" w:type="dxa"/>
+              <w:left w:w="100" w:type="dxa"/>
+              <w:bottom w:w="100" w:type="dxa"/>
+              <w:right w:w="100" w:type="dxa"/>
+            </w:tcMar>
+          </w:tcPr>
+          <w:p>
+            <w:pPr>
+              <w:widowControl w:val="0"/>
+              <w:spacing w:line="240" w:lineRule="auto"/>
+            </w:pPr>
+            <w:r>
+              <w:t>14</w:t>
             </w:r>
           </w:p>
         </w:tc>
         <w:tc>
           <w:tcPr>
             <w:tcW w:w="7605" w:type="dxa"/>
-            <w:shd w:val="clear" w:color="auto" w:fill="FFFF00"/>
-            <w:tcMar>
-              <w:top w:w="100" w:type="dxa"/>
-              <w:left w:w="100" w:type="dxa"/>
-              <w:bottom w:w="100" w:type="dxa"/>
-              <w:right w:w="100" w:type="dxa"/>
-            </w:tcMar>
-          </w:tcPr>
-          <w:p>
-            <w:pPr>
-              <w:widowControl w:val="0"/>
-              <w:spacing w:line="240" w:lineRule="auto"/>
-            </w:pPr>
-            <w:r>
-              <w:t xml:space="preserve">Als Modellersteller möchte ich gerne eine Übersicht über alle Änderungen der letzten Tage erhalten, um alle Änderung im Überblick zu haben. </w:t>
+            <w:shd w:val="clear" w:color="auto" w:fill="92D050"/>
+            <w:tcMar>
+              <w:top w:w="100" w:type="dxa"/>
+              <w:left w:w="100" w:type="dxa"/>
+              <w:bottom w:w="100" w:type="dxa"/>
+              <w:right w:w="100" w:type="dxa"/>
+            </w:tcMar>
+          </w:tcPr>
+          <w:p>
+            <w:pPr>
+              <w:widowControl w:val="0"/>
+              <w:spacing w:line="240" w:lineRule="auto"/>
+            </w:pPr>
+            <w:r>
+              <w:t>Als Benutzer möchte ich die Anzahl der aktuell am Dokument arbeitenden User angezeigt bekommen.</w:t>
             </w:r>
           </w:p>
         </w:tc>
         <w:tc>
           <w:tcPr>
             <w:tcW w:w="1080" w:type="dxa"/>
-            <w:shd w:val="clear" w:color="auto" w:fill="FFFF00"/>
-            <w:tcMar>
-              <w:top w:w="100" w:type="dxa"/>
-              <w:left w:w="100" w:type="dxa"/>
-              <w:bottom w:w="100" w:type="dxa"/>
-              <w:right w:w="100" w:type="dxa"/>
-            </w:tcMar>
-          </w:tcPr>
-          <w:p>
-            <w:pPr>
-              <w:widowControl w:val="0"/>
-              <w:spacing w:line="240" w:lineRule="auto"/>
-            </w:pPr>
-            <w:proofErr w:type="spellStart"/>
-            <w:r>
-              <w:t>Would</w:t>
-            </w:r>
-            <w:proofErr w:type="spellEnd"/>
-          </w:p>
-          <w:p>
-            <w:pPr>
-              <w:widowControl w:val="0"/>
-              <w:spacing w:line="240" w:lineRule="auto"/>
-            </w:pPr>
-          </w:p>
-        </w:tc>
-      </w:tr>
-      <w:tr>
-        <w:tc>
-          <w:tcPr>
-            <w:tcW w:w="600" w:type="dxa"/>
-            <w:shd w:val="clear" w:color="auto" w:fill="FFFF00"/>
-            <w:tcMar>
-              <w:top w:w="100" w:type="dxa"/>
-              <w:left w:w="100" w:type="dxa"/>
-              <w:bottom w:w="100" w:type="dxa"/>
-              <w:right w:w="100" w:type="dxa"/>
-            </w:tcMar>
-          </w:tcPr>
-          <w:p>
-            <w:pPr>
-              <w:widowControl w:val="0"/>
-              <w:spacing w:line="240" w:lineRule="auto"/>
-            </w:pPr>
-            <w:r>
-              <w:t>14</w:t>
-            </w:r>
-          </w:p>
-        </w:tc>
-        <w:tc>
-          <w:tcPr>
-            <w:tcW w:w="7605" w:type="dxa"/>
-            <w:shd w:val="clear" w:color="auto" w:fill="FFFF00"/>
-            <w:tcMar>
-              <w:top w:w="100" w:type="dxa"/>
-              <w:left w:w="100" w:type="dxa"/>
-              <w:bottom w:w="100" w:type="dxa"/>
-              <w:right w:w="100" w:type="dxa"/>
-            </w:tcMar>
-          </w:tcPr>
-          <w:p>
-            <w:pPr>
-              <w:widowControl w:val="0"/>
-              <w:spacing w:line="240" w:lineRule="auto"/>
-            </w:pPr>
-            <w:r>
-              <w:t>Als Benutzer möchte ich die Anzahl der aktuell am Dokument arbeitenden User angezeigt bekommen.</w:t>
-            </w:r>
-          </w:p>
-        </w:tc>
-        <w:tc>
-          <w:tcPr>
-            <w:tcW w:w="1080" w:type="dxa"/>
-            <w:shd w:val="clear" w:color="auto" w:fill="FFFF00"/>
+            <w:shd w:val="clear" w:color="auto" w:fill="92D050"/>
             <w:tcMar>
               <w:top w:w="100" w:type="dxa"/>
               <w:left w:w="100" w:type="dxa"/>

</xml_diff>

<commit_message>
Fixes for Administration page
</commit_message>
<xml_diff>
--- a/Doku/User Stories.docx
+++ b/Doku/User Stories.docx
@@ -20,14 +20,14 @@
         <w:tblLook w:val="0600" w:firstRow="0" w:lastRow="0" w:firstColumn="0" w:lastColumn="0" w:noHBand="1" w:noVBand="1"/>
       </w:tblPr>
       <w:tblGrid>
-        <w:gridCol w:w="600"/>
-        <w:gridCol w:w="7605"/>
+        <w:gridCol w:w="567"/>
+        <w:gridCol w:w="7638"/>
         <w:gridCol w:w="1080"/>
       </w:tblGrid>
       <w:tr>
         <w:tc>
           <w:tcPr>
-            <w:tcW w:w="600" w:type="dxa"/>
+            <w:tcW w:w="567" w:type="dxa"/>
             <w:shd w:val="clear" w:color="auto" w:fill="92D050"/>
             <w:tcMar>
               <w:top w:w="100" w:type="dxa"/>
@@ -48,7 +48,7 @@
         </w:tc>
         <w:tc>
           <w:tcPr>
-            <w:tcW w:w="7605" w:type="dxa"/>
+            <w:tcW w:w="7638" w:type="dxa"/>
             <w:shd w:val="clear" w:color="auto" w:fill="92D050"/>
             <w:tcMar>
               <w:top w:w="100" w:type="dxa"/>
@@ -92,7 +92,7 @@
       <w:tr>
         <w:tc>
           <w:tcPr>
-            <w:tcW w:w="600" w:type="dxa"/>
+            <w:tcW w:w="567" w:type="dxa"/>
             <w:shd w:val="clear" w:color="auto" w:fill="92D050"/>
             <w:tcMar>
               <w:top w:w="100" w:type="dxa"/>
@@ -113,30 +113,37 @@
         </w:tc>
         <w:tc>
           <w:tcPr>
-            <w:tcW w:w="7605" w:type="dxa"/>
-            <w:shd w:val="clear" w:color="auto" w:fill="92D050"/>
-            <w:tcMar>
-              <w:top w:w="100" w:type="dxa"/>
-              <w:left w:w="100" w:type="dxa"/>
-              <w:bottom w:w="100" w:type="dxa"/>
-              <w:right w:w="100" w:type="dxa"/>
-            </w:tcMar>
-          </w:tcPr>
-          <w:p>
-            <w:pPr>
-              <w:widowControl w:val="0"/>
-              <w:spacing w:line="240" w:lineRule="auto"/>
-            </w:pPr>
-            <w:r>
-              <w:t>Als Modellersteller möchte ich, dass meine Änderung im Diagramm automatisch in die Datenbank übernommen werden um Sie anderen zur Verfügung zu stellen</w:t>
-            </w:r>
-            <w:proofErr w:type="gramStart"/>
-            <w:r>
-              <w:t>.(</w:t>
-            </w:r>
-            <w:proofErr w:type="gramEnd"/>
-            <w:r>
-              <w:t>ohne oder mit speichern Botton?)</w:t>
+            <w:tcW w:w="7638" w:type="dxa"/>
+            <w:shd w:val="clear" w:color="auto" w:fill="92D050"/>
+            <w:tcMar>
+              <w:top w:w="100" w:type="dxa"/>
+              <w:left w:w="100" w:type="dxa"/>
+              <w:bottom w:w="100" w:type="dxa"/>
+              <w:right w:w="100" w:type="dxa"/>
+            </w:tcMar>
+          </w:tcPr>
+          <w:p>
+            <w:pPr>
+              <w:widowControl w:val="0"/>
+              <w:spacing w:line="240" w:lineRule="auto"/>
+            </w:pPr>
+            <w:r>
+              <w:t>Als Modellersteller möchte ich, dass meine Änderung im Diagramm automatisch in die Datenbank übernommen werden um Sie anderen zur Verfügung zu stellen.(</w:t>
+            </w:r>
+            <w:r>
+              <w:t>mit S</w:t>
+            </w:r>
+            <w:r>
+              <w:t>peichern</w:t>
+            </w:r>
+            <w:r>
+              <w:t>-</w:t>
+            </w:r>
+            <w:r>
+              <w:t>Bu</w:t>
+            </w:r>
+            <w:r>
+              <w:t>tton)</w:t>
             </w:r>
           </w:p>
         </w:tc>
@@ -165,7 +172,7 @@
       <w:tr>
         <w:tc>
           <w:tcPr>
-            <w:tcW w:w="600" w:type="dxa"/>
+            <w:tcW w:w="567" w:type="dxa"/>
             <w:shd w:val="clear" w:color="auto" w:fill="92D050"/>
             <w:tcMar>
               <w:top w:w="100" w:type="dxa"/>
@@ -186,7 +193,7 @@
         </w:tc>
         <w:tc>
           <w:tcPr>
-            <w:tcW w:w="7605" w:type="dxa"/>
+            <w:tcW w:w="7638" w:type="dxa"/>
             <w:shd w:val="clear" w:color="auto" w:fill="92D050"/>
             <w:tcMar>
               <w:top w:w="100" w:type="dxa"/>
@@ -230,7 +237,7 @@
       <w:tr>
         <w:tc>
           <w:tcPr>
-            <w:tcW w:w="600" w:type="dxa"/>
+            <w:tcW w:w="567" w:type="dxa"/>
             <w:shd w:val="clear" w:color="auto" w:fill="92D050"/>
             <w:tcMar>
               <w:top w:w="100" w:type="dxa"/>
@@ -251,7 +258,7 @@
         </w:tc>
         <w:tc>
           <w:tcPr>
-            <w:tcW w:w="7605" w:type="dxa"/>
+            <w:tcW w:w="7638" w:type="dxa"/>
             <w:shd w:val="clear" w:color="auto" w:fill="92D050"/>
             <w:tcMar>
               <w:top w:w="100" w:type="dxa"/>
@@ -295,7 +302,7 @@
       <w:tr>
         <w:tc>
           <w:tcPr>
-            <w:tcW w:w="600" w:type="dxa"/>
+            <w:tcW w:w="567" w:type="dxa"/>
             <w:shd w:val="clear" w:color="auto" w:fill="92D050"/>
             <w:tcMar>
               <w:top w:w="100" w:type="dxa"/>
@@ -316,7 +323,7 @@
         </w:tc>
         <w:tc>
           <w:tcPr>
-            <w:tcW w:w="7605" w:type="dxa"/>
+            <w:tcW w:w="7638" w:type="dxa"/>
             <w:shd w:val="clear" w:color="auto" w:fill="92D050"/>
             <w:tcMar>
               <w:top w:w="100" w:type="dxa"/>
@@ -360,7 +367,7 @@
       <w:tr>
         <w:tc>
           <w:tcPr>
-            <w:tcW w:w="600" w:type="dxa"/>
+            <w:tcW w:w="567" w:type="dxa"/>
             <w:shd w:val="clear" w:color="auto" w:fill="92D050"/>
             <w:tcMar>
               <w:top w:w="100" w:type="dxa"/>
@@ -381,7 +388,7 @@
         </w:tc>
         <w:tc>
           <w:tcPr>
-            <w:tcW w:w="7605" w:type="dxa"/>
+            <w:tcW w:w="7638" w:type="dxa"/>
             <w:shd w:val="clear" w:color="auto" w:fill="92D050"/>
             <w:tcMar>
               <w:top w:w="100" w:type="dxa"/>
@@ -425,7 +432,7 @@
       <w:tr>
         <w:tc>
           <w:tcPr>
-            <w:tcW w:w="600" w:type="dxa"/>
+            <w:tcW w:w="567" w:type="dxa"/>
             <w:shd w:val="clear" w:color="auto" w:fill="92D050"/>
             <w:tcMar>
               <w:top w:w="100" w:type="dxa"/>
@@ -446,7 +453,7 @@
         </w:tc>
         <w:tc>
           <w:tcPr>
-            <w:tcW w:w="7605" w:type="dxa"/>
+            <w:tcW w:w="7638" w:type="dxa"/>
             <w:shd w:val="clear" w:color="auto" w:fill="92D050"/>
             <w:tcMar>
               <w:top w:w="100" w:type="dxa"/>
@@ -490,7 +497,7 @@
       <w:tr>
         <w:tc>
           <w:tcPr>
-            <w:tcW w:w="600" w:type="dxa"/>
+            <w:tcW w:w="567" w:type="dxa"/>
             <w:shd w:val="clear" w:color="auto" w:fill="92D050"/>
             <w:tcMar>
               <w:top w:w="100" w:type="dxa"/>
@@ -511,7 +518,7 @@
         </w:tc>
         <w:tc>
           <w:tcPr>
-            <w:tcW w:w="7605" w:type="dxa"/>
+            <w:tcW w:w="7638" w:type="dxa"/>
             <w:shd w:val="clear" w:color="auto" w:fill="92D050"/>
             <w:tcMar>
               <w:top w:w="100" w:type="dxa"/>
@@ -555,7 +562,7 @@
       <w:tr>
         <w:tc>
           <w:tcPr>
-            <w:tcW w:w="600" w:type="dxa"/>
+            <w:tcW w:w="567" w:type="dxa"/>
             <w:shd w:val="clear" w:color="auto" w:fill="92D050"/>
             <w:tcMar>
               <w:top w:w="100" w:type="dxa"/>
@@ -576,7 +583,7 @@
         </w:tc>
         <w:tc>
           <w:tcPr>
-            <w:tcW w:w="7605" w:type="dxa"/>
+            <w:tcW w:w="7638" w:type="dxa"/>
             <w:shd w:val="clear" w:color="auto" w:fill="92D050"/>
             <w:tcMar>
               <w:top w:w="100" w:type="dxa"/>
@@ -611,18 +618,16 @@
               <w:widowControl w:val="0"/>
               <w:spacing w:line="240" w:lineRule="auto"/>
             </w:pPr>
-            <w:proofErr w:type="spellStart"/>
             <w:r>
               <w:t>Should</w:t>
             </w:r>
-            <w:proofErr w:type="spellEnd"/>
           </w:p>
         </w:tc>
       </w:tr>
       <w:tr>
         <w:tc>
           <w:tcPr>
-            <w:tcW w:w="600" w:type="dxa"/>
+            <w:tcW w:w="567" w:type="dxa"/>
             <w:shd w:val="clear" w:color="auto" w:fill="92D050"/>
             <w:tcMar>
               <w:top w:w="100" w:type="dxa"/>
@@ -643,27 +648,36 @@
         </w:tc>
         <w:tc>
           <w:tcPr>
-            <w:tcW w:w="7605" w:type="dxa"/>
-            <w:shd w:val="clear" w:color="auto" w:fill="92D050"/>
-            <w:tcMar>
-              <w:top w:w="100" w:type="dxa"/>
-              <w:left w:w="100" w:type="dxa"/>
-              <w:bottom w:w="100" w:type="dxa"/>
-              <w:right w:w="100" w:type="dxa"/>
-            </w:tcMar>
-          </w:tcPr>
-          <w:p>
-            <w:pPr>
-              <w:widowControl w:val="0"/>
-              <w:spacing w:line="240" w:lineRule="auto"/>
-            </w:pPr>
-            <w:r>
-              <w:t>Als Modellnutzer möchte ich, dass bei der Auswertung eines Prozesses automatisch alle Subprozesse ebenfalls ausgew</w:t>
+            <w:tcW w:w="7638" w:type="dxa"/>
+            <w:shd w:val="clear" w:color="auto" w:fill="92D050"/>
+            <w:tcMar>
+              <w:top w:w="100" w:type="dxa"/>
+              <w:left w:w="100" w:type="dxa"/>
+              <w:bottom w:w="100" w:type="dxa"/>
+              <w:right w:w="100" w:type="dxa"/>
+            </w:tcMar>
+          </w:tcPr>
+          <w:p>
+            <w:pPr>
+              <w:widowControl w:val="0"/>
+              <w:spacing w:line="240" w:lineRule="auto"/>
+            </w:pPr>
+            <w:r>
+              <w:t xml:space="preserve">Als Modellnutzer möchte ich, dass bei der Auswertung eines Prozesses automatisch alle Subprozesse </w:t>
+            </w:r>
+            <w:r>
+              <w:t xml:space="preserve">als </w:t>
+            </w:r>
+            <w:r>
+              <w:t>.</w:t>
             </w:r>
             <w:bookmarkStart w:id="0" w:name="_GoBack"/>
             <w:bookmarkEnd w:id="0"/>
             <w:r>
-              <w:t>ertet öffnen.</w:t>
+              <w:t>zip gespeichert werden</w:t>
+            </w:r>
+            <w:r>
+              <w:t>.</w:t>
             </w:r>
           </w:p>
         </w:tc>
@@ -683,18 +697,16 @@
               <w:widowControl w:val="0"/>
               <w:spacing w:line="240" w:lineRule="auto"/>
             </w:pPr>
-            <w:proofErr w:type="spellStart"/>
             <w:r>
               <w:t>Should</w:t>
             </w:r>
-            <w:proofErr w:type="spellEnd"/>
           </w:p>
         </w:tc>
       </w:tr>
       <w:tr>
         <w:tc>
           <w:tcPr>
-            <w:tcW w:w="600" w:type="dxa"/>
+            <w:tcW w:w="567" w:type="dxa"/>
             <w:shd w:val="clear" w:color="auto" w:fill="92D050"/>
             <w:tcMar>
               <w:top w:w="100" w:type="dxa"/>
@@ -715,7 +727,7 @@
         </w:tc>
         <w:tc>
           <w:tcPr>
-            <w:tcW w:w="7605" w:type="dxa"/>
+            <w:tcW w:w="7638" w:type="dxa"/>
             <w:shd w:val="clear" w:color="auto" w:fill="92D050"/>
             <w:tcMar>
               <w:top w:w="100" w:type="dxa"/>
@@ -750,19 +762,17 @@
               <w:widowControl w:val="0"/>
               <w:spacing w:line="240" w:lineRule="auto"/>
             </w:pPr>
-            <w:proofErr w:type="spellStart"/>
             <w:r>
               <w:t>Would</w:t>
             </w:r>
-            <w:proofErr w:type="spellEnd"/>
           </w:p>
         </w:tc>
       </w:tr>
       <w:tr>
         <w:tc>
           <w:tcPr>
-            <w:tcW w:w="600" w:type="dxa"/>
-            <w:shd w:val="clear" w:color="auto" w:fill="92D050"/>
+            <w:tcW w:w="567" w:type="dxa"/>
+            <w:shd w:val="clear" w:color="auto" w:fill="FFFF00"/>
             <w:tcMar>
               <w:top w:w="100" w:type="dxa"/>
               <w:left w:w="100" w:type="dxa"/>
@@ -782,8 +792,8 @@
         </w:tc>
         <w:tc>
           <w:tcPr>
-            <w:tcW w:w="7605" w:type="dxa"/>
-            <w:shd w:val="clear" w:color="auto" w:fill="92D050"/>
+            <w:tcW w:w="7638" w:type="dxa"/>
+            <w:shd w:val="clear" w:color="auto" w:fill="FFFF00"/>
             <w:tcMar>
               <w:top w:w="100" w:type="dxa"/>
               <w:left w:w="100" w:type="dxa"/>
@@ -804,31 +814,29 @@
         <w:tc>
           <w:tcPr>
             <w:tcW w:w="1080" w:type="dxa"/>
-            <w:shd w:val="clear" w:color="auto" w:fill="92D050"/>
-            <w:tcMar>
-              <w:top w:w="100" w:type="dxa"/>
-              <w:left w:w="100" w:type="dxa"/>
-              <w:bottom w:w="100" w:type="dxa"/>
-              <w:right w:w="100" w:type="dxa"/>
-            </w:tcMar>
-          </w:tcPr>
-          <w:p>
-            <w:pPr>
-              <w:widowControl w:val="0"/>
-              <w:spacing w:line="240" w:lineRule="auto"/>
-            </w:pPr>
-            <w:proofErr w:type="spellStart"/>
+            <w:shd w:val="clear" w:color="auto" w:fill="FFFF00"/>
+            <w:tcMar>
+              <w:top w:w="100" w:type="dxa"/>
+              <w:left w:w="100" w:type="dxa"/>
+              <w:bottom w:w="100" w:type="dxa"/>
+              <w:right w:w="100" w:type="dxa"/>
+            </w:tcMar>
+          </w:tcPr>
+          <w:p>
+            <w:pPr>
+              <w:widowControl w:val="0"/>
+              <w:spacing w:line="240" w:lineRule="auto"/>
+            </w:pPr>
             <w:r>
               <w:t>Would</w:t>
             </w:r>
-            <w:proofErr w:type="spellEnd"/>
           </w:p>
         </w:tc>
       </w:tr>
       <w:tr>
         <w:tc>
           <w:tcPr>
-            <w:tcW w:w="600" w:type="dxa"/>
+            <w:tcW w:w="567" w:type="dxa"/>
             <w:shd w:val="clear" w:color="auto" w:fill="92D050"/>
             <w:tcMar>
               <w:top w:w="100" w:type="dxa"/>
@@ -849,7 +857,7 @@
         </w:tc>
         <w:tc>
           <w:tcPr>
-            <w:tcW w:w="7605" w:type="dxa"/>
+            <w:tcW w:w="7638" w:type="dxa"/>
             <w:shd w:val="clear" w:color="auto" w:fill="92D050"/>
             <w:tcMar>
               <w:top w:w="100" w:type="dxa"/>
@@ -884,11 +892,9 @@
               <w:widowControl w:val="0"/>
               <w:spacing w:line="240" w:lineRule="auto"/>
             </w:pPr>
-            <w:proofErr w:type="spellStart"/>
             <w:r>
               <w:t>Would</w:t>
             </w:r>
-            <w:proofErr w:type="spellEnd"/>
           </w:p>
           <w:p>
             <w:pPr>
@@ -901,7 +907,7 @@
       <w:tr>
         <w:tc>
           <w:tcPr>
-            <w:tcW w:w="600" w:type="dxa"/>
+            <w:tcW w:w="567" w:type="dxa"/>
             <w:shd w:val="clear" w:color="auto" w:fill="92D050"/>
             <w:tcMar>
               <w:top w:w="100" w:type="dxa"/>
@@ -922,7 +928,7 @@
         </w:tc>
         <w:tc>
           <w:tcPr>
-            <w:tcW w:w="7605" w:type="dxa"/>
+            <w:tcW w:w="7638" w:type="dxa"/>
             <w:shd w:val="clear" w:color="auto" w:fill="92D050"/>
             <w:tcMar>
               <w:top w:w="100" w:type="dxa"/>
@@ -957,18 +963,16 @@
               <w:widowControl w:val="0"/>
               <w:spacing w:line="240" w:lineRule="auto"/>
             </w:pPr>
-            <w:proofErr w:type="spellStart"/>
             <w:r>
               <w:t>would</w:t>
             </w:r>
-            <w:proofErr w:type="spellEnd"/>
           </w:p>
         </w:tc>
       </w:tr>
       <w:tr>
         <w:tc>
           <w:tcPr>
-            <w:tcW w:w="600" w:type="dxa"/>
+            <w:tcW w:w="567" w:type="dxa"/>
             <w:shd w:val="clear" w:color="auto" w:fill="92D050"/>
             <w:tcMar>
               <w:top w:w="100" w:type="dxa"/>
@@ -989,38 +993,28 @@
         </w:tc>
         <w:tc>
           <w:tcPr>
-            <w:tcW w:w="7605" w:type="dxa"/>
-            <w:shd w:val="clear" w:color="auto" w:fill="92D050"/>
-            <w:tcMar>
-              <w:top w:w="100" w:type="dxa"/>
-              <w:left w:w="100" w:type="dxa"/>
-              <w:bottom w:w="100" w:type="dxa"/>
-              <w:right w:w="100" w:type="dxa"/>
-            </w:tcMar>
-          </w:tcPr>
-          <w:p>
-            <w:pPr>
-              <w:widowControl w:val="0"/>
-              <w:spacing w:line="240" w:lineRule="auto"/>
-            </w:pPr>
-            <w:r>
-              <w:t xml:space="preserve">Als Benutzer möchte ich mich mit Username/Password einloggen um mich zu </w:t>
-            </w:r>
-            <w:proofErr w:type="spellStart"/>
-            <w:r>
-              <w:t>indentifizeren</w:t>
-            </w:r>
-            <w:proofErr w:type="spellEnd"/>
-            <w:r>
-              <w:t xml:space="preserve"> (</w:t>
-            </w:r>
-            <w:proofErr w:type="spellStart"/>
-            <w:r>
-              <w:t>OpenID</w:t>
-            </w:r>
-            <w:proofErr w:type="spellEnd"/>
-            <w:r>
-              <w:t>?)</w:t>
+            <w:tcW w:w="7638" w:type="dxa"/>
+            <w:shd w:val="clear" w:color="auto" w:fill="92D050"/>
+            <w:tcMar>
+              <w:top w:w="100" w:type="dxa"/>
+              <w:left w:w="100" w:type="dxa"/>
+              <w:bottom w:w="100" w:type="dxa"/>
+              <w:right w:w="100" w:type="dxa"/>
+            </w:tcMar>
+          </w:tcPr>
+          <w:p>
+            <w:pPr>
+              <w:widowControl w:val="0"/>
+              <w:spacing w:line="240" w:lineRule="auto"/>
+            </w:pPr>
+            <w:r>
+              <w:t xml:space="preserve">Als Benutzer möchte ich mich mit Username/Password einloggen um </w:t>
+            </w:r>
+            <w:r>
+              <w:t xml:space="preserve">mich zu </w:t>
+            </w:r>
+            <w:r>
+              <w:t>identifizieren</w:t>
             </w:r>
           </w:p>
         </w:tc>
@@ -1040,11 +1034,9 @@
               <w:widowControl w:val="0"/>
               <w:spacing w:line="240" w:lineRule="auto"/>
             </w:pPr>
-            <w:proofErr w:type="spellStart"/>
             <w:r>
               <w:t>would</w:t>
             </w:r>
-            <w:proofErr w:type="spellEnd"/>
           </w:p>
         </w:tc>
       </w:tr>

</xml_diff>

<commit_message>
Updated User Stories .... all cleared
</commit_message>
<xml_diff>
--- a/Doku/User Stories.docx
+++ b/Doku/User Stories.docx
@@ -618,9 +618,11 @@
               <w:widowControl w:val="0"/>
               <w:spacing w:line="240" w:lineRule="auto"/>
             </w:pPr>
+            <w:proofErr w:type="spellStart"/>
             <w:r>
               <w:t>Should</w:t>
             </w:r>
+            <w:proofErr w:type="spellEnd"/>
           </w:p>
         </w:tc>
       </w:tr>
@@ -671,13 +673,88 @@
             <w:r>
               <w:t>.</w:t>
             </w:r>
+            <w:proofErr w:type="spellStart"/>
+            <w:r>
+              <w:t>zip</w:t>
+            </w:r>
+            <w:proofErr w:type="spellEnd"/>
+            <w:r>
+              <w:t xml:space="preserve"> gespeichert werden</w:t>
+            </w:r>
+            <w:r>
+              <w:t>.</w:t>
+            </w:r>
+          </w:p>
+        </w:tc>
+        <w:tc>
+          <w:tcPr>
+            <w:tcW w:w="1080" w:type="dxa"/>
+            <w:shd w:val="clear" w:color="auto" w:fill="92D050"/>
+            <w:tcMar>
+              <w:top w:w="100" w:type="dxa"/>
+              <w:left w:w="100" w:type="dxa"/>
+              <w:bottom w:w="100" w:type="dxa"/>
+              <w:right w:w="100" w:type="dxa"/>
+            </w:tcMar>
+          </w:tcPr>
+          <w:p>
+            <w:pPr>
+              <w:widowControl w:val="0"/>
+              <w:spacing w:line="240" w:lineRule="auto"/>
+            </w:pPr>
+            <w:proofErr w:type="spellStart"/>
+            <w:r>
+              <w:t>Should</w:t>
+            </w:r>
+            <w:proofErr w:type="spellEnd"/>
+          </w:p>
+        </w:tc>
+      </w:tr>
+      <w:tr>
+        <w:tc>
+          <w:tcPr>
+            <w:tcW w:w="567" w:type="dxa"/>
+            <w:shd w:val="clear" w:color="auto" w:fill="92D050"/>
+            <w:tcMar>
+              <w:top w:w="100" w:type="dxa"/>
+              <w:left w:w="100" w:type="dxa"/>
+              <w:bottom w:w="100" w:type="dxa"/>
+              <w:right w:w="100" w:type="dxa"/>
+            </w:tcMar>
+          </w:tcPr>
+          <w:p>
+            <w:pPr>
+              <w:widowControl w:val="0"/>
+              <w:spacing w:line="240" w:lineRule="auto"/>
+            </w:pPr>
+            <w:r>
+              <w:t>11</w:t>
+            </w:r>
+          </w:p>
+        </w:tc>
+        <w:tc>
+          <w:tcPr>
+            <w:tcW w:w="7638" w:type="dxa"/>
+            <w:shd w:val="clear" w:color="auto" w:fill="92D050"/>
+            <w:tcMar>
+              <w:top w:w="100" w:type="dxa"/>
+              <w:left w:w="100" w:type="dxa"/>
+              <w:bottom w:w="100" w:type="dxa"/>
+              <w:right w:w="100" w:type="dxa"/>
+            </w:tcMar>
+          </w:tcPr>
+          <w:p>
+            <w:pPr>
+              <w:widowControl w:val="0"/>
+              <w:spacing w:line="240" w:lineRule="auto"/>
+            </w:pPr>
+            <w:r>
+              <w:t>Als Modellnutzer möchte ich erkenn</w:t>
+            </w:r>
             <w:bookmarkStart w:id="0" w:name="_GoBack"/>
             <w:bookmarkEnd w:id="0"/>
             <w:r>
-              <w:t>zip gespeichert werden</w:t>
-            </w:r>
-            <w:r>
-              <w:t>.</w:t>
+              <w:t>en, in welchen Diagrammen mein aktuelles Diagramm als Sub-Prozess verwendet wird.</w:t>
             </w:r>
           </w:p>
         </w:tc>
@@ -697,9 +774,11 @@
               <w:widowControl w:val="0"/>
               <w:spacing w:line="240" w:lineRule="auto"/>
             </w:pPr>
-            <w:r>
-              <w:t>Should</w:t>
-            </w:r>
+            <w:proofErr w:type="spellStart"/>
+            <w:r>
+              <w:t>Would</w:t>
+            </w:r>
+            <w:proofErr w:type="spellEnd"/>
           </w:p>
         </w:tc>
       </w:tr>
@@ -721,7 +800,7 @@
               <w:spacing w:line="240" w:lineRule="auto"/>
             </w:pPr>
             <w:r>
-              <w:t>11</w:t>
+              <w:t>12</w:t>
             </w:r>
           </w:p>
         </w:tc>
@@ -742,7 +821,7 @@
               <w:spacing w:line="240" w:lineRule="auto"/>
             </w:pPr>
             <w:r>
-              <w:t>Als Modellnutzer möchte ich erkennen, in welchen Diagrammen mein aktuelles Diagramm als Sub-Prozess verwendet wird.</w:t>
+              <w:t>Als Modellersteller möchte ich verschiedene Berechtigungsebenen für das Modell festlegen können um die Bearbeitung nur zugelassenen Usern zu erlauben.</w:t>
             </w:r>
           </w:p>
         </w:tc>
@@ -762,9 +841,11 @@
               <w:widowControl w:val="0"/>
               <w:spacing w:line="240" w:lineRule="auto"/>
             </w:pPr>
+            <w:proofErr w:type="spellStart"/>
             <w:r>
               <w:t>Would</w:t>
             </w:r>
+            <w:proofErr w:type="spellEnd"/>
           </w:p>
         </w:tc>
       </w:tr>
@@ -772,64 +853,72 @@
         <w:tc>
           <w:tcPr>
             <w:tcW w:w="567" w:type="dxa"/>
-            <w:shd w:val="clear" w:color="auto" w:fill="FFFF00"/>
-            <w:tcMar>
-              <w:top w:w="100" w:type="dxa"/>
-              <w:left w:w="100" w:type="dxa"/>
-              <w:bottom w:w="100" w:type="dxa"/>
-              <w:right w:w="100" w:type="dxa"/>
-            </w:tcMar>
-          </w:tcPr>
-          <w:p>
-            <w:pPr>
-              <w:widowControl w:val="0"/>
-              <w:spacing w:line="240" w:lineRule="auto"/>
-            </w:pPr>
-            <w:r>
-              <w:t>12</w:t>
+            <w:shd w:val="clear" w:color="auto" w:fill="92D050"/>
+            <w:tcMar>
+              <w:top w:w="100" w:type="dxa"/>
+              <w:left w:w="100" w:type="dxa"/>
+              <w:bottom w:w="100" w:type="dxa"/>
+              <w:right w:w="100" w:type="dxa"/>
+            </w:tcMar>
+          </w:tcPr>
+          <w:p>
+            <w:pPr>
+              <w:widowControl w:val="0"/>
+              <w:spacing w:line="240" w:lineRule="auto"/>
+            </w:pPr>
+            <w:r>
+              <w:t>13</w:t>
             </w:r>
           </w:p>
         </w:tc>
         <w:tc>
           <w:tcPr>
             <w:tcW w:w="7638" w:type="dxa"/>
-            <w:shd w:val="clear" w:color="auto" w:fill="FFFF00"/>
-            <w:tcMar>
-              <w:top w:w="100" w:type="dxa"/>
-              <w:left w:w="100" w:type="dxa"/>
-              <w:bottom w:w="100" w:type="dxa"/>
-              <w:right w:w="100" w:type="dxa"/>
-            </w:tcMar>
-          </w:tcPr>
-          <w:p>
-            <w:pPr>
-              <w:widowControl w:val="0"/>
-              <w:spacing w:line="240" w:lineRule="auto"/>
-            </w:pPr>
-            <w:r>
-              <w:t>Als Modellersteller möchte ich verschiedene Berechtigungsebenen für das Modell festlegen können um die Bearbeitung nur zugelassenen Usern zu erlauben.</w:t>
+            <w:shd w:val="clear" w:color="auto" w:fill="92D050"/>
+            <w:tcMar>
+              <w:top w:w="100" w:type="dxa"/>
+              <w:left w:w="100" w:type="dxa"/>
+              <w:bottom w:w="100" w:type="dxa"/>
+              <w:right w:w="100" w:type="dxa"/>
+            </w:tcMar>
+          </w:tcPr>
+          <w:p>
+            <w:pPr>
+              <w:widowControl w:val="0"/>
+              <w:spacing w:line="240" w:lineRule="auto"/>
+            </w:pPr>
+            <w:r>
+              <w:t xml:space="preserve">Als Modellersteller möchte ich gerne eine Übersicht über alle Änderungen der letzten Tage erhalten, um alle Änderung im Überblick zu haben. </w:t>
             </w:r>
           </w:p>
         </w:tc>
         <w:tc>
           <w:tcPr>
             <w:tcW w:w="1080" w:type="dxa"/>
-            <w:shd w:val="clear" w:color="auto" w:fill="FFFF00"/>
-            <w:tcMar>
-              <w:top w:w="100" w:type="dxa"/>
-              <w:left w:w="100" w:type="dxa"/>
-              <w:bottom w:w="100" w:type="dxa"/>
-              <w:right w:w="100" w:type="dxa"/>
-            </w:tcMar>
-          </w:tcPr>
-          <w:p>
-            <w:pPr>
-              <w:widowControl w:val="0"/>
-              <w:spacing w:line="240" w:lineRule="auto"/>
-            </w:pPr>
+            <w:shd w:val="clear" w:color="auto" w:fill="92D050"/>
+            <w:tcMar>
+              <w:top w:w="100" w:type="dxa"/>
+              <w:left w:w="100" w:type="dxa"/>
+              <w:bottom w:w="100" w:type="dxa"/>
+              <w:right w:w="100" w:type="dxa"/>
+            </w:tcMar>
+          </w:tcPr>
+          <w:p>
+            <w:pPr>
+              <w:widowControl w:val="0"/>
+              <w:spacing w:line="240" w:lineRule="auto"/>
+            </w:pPr>
+            <w:proofErr w:type="spellStart"/>
             <w:r>
               <w:t>Would</w:t>
             </w:r>
+            <w:proofErr w:type="spellEnd"/>
+          </w:p>
+          <w:p>
+            <w:pPr>
+              <w:widowControl w:val="0"/>
+              <w:spacing w:line="240" w:lineRule="auto"/>
+            </w:pPr>
           </w:p>
         </w:tc>
       </w:tr>
@@ -851,7 +940,7 @@
               <w:spacing w:line="240" w:lineRule="auto"/>
             </w:pPr>
             <w:r>
-              <w:t>13</w:t>
+              <w:t>14</w:t>
             </w:r>
           </w:p>
         </w:tc>
@@ -872,7 +961,7 @@
               <w:spacing w:line="240" w:lineRule="auto"/>
             </w:pPr>
             <w:r>
-              <w:t xml:space="preserve">Als Modellersteller möchte ich gerne eine Übersicht über alle Änderungen der letzten Tage erhalten, um alle Änderung im Überblick zu haben. </w:t>
+              <w:t>Als Benutzer möchte ich die Anzahl der aktuell am Dokument arbeitenden User angezeigt bekommen.</w:t>
             </w:r>
           </w:p>
         </w:tc>
@@ -892,15 +981,11 @@
               <w:widowControl w:val="0"/>
               <w:spacing w:line="240" w:lineRule="auto"/>
             </w:pPr>
-            <w:r>
-              <w:t>Would</w:t>
-            </w:r>
-          </w:p>
-          <w:p>
-            <w:pPr>
-              <w:widowControl w:val="0"/>
-              <w:spacing w:line="240" w:lineRule="auto"/>
-            </w:pPr>
+            <w:proofErr w:type="spellStart"/>
+            <w:r>
+              <w:t>would</w:t>
+            </w:r>
+            <w:proofErr w:type="spellEnd"/>
           </w:p>
         </w:tc>
       </w:tr>
@@ -922,7 +1007,7 @@
               <w:spacing w:line="240" w:lineRule="auto"/>
             </w:pPr>
             <w:r>
-              <w:t>14</w:t>
+              <w:t>15</w:t>
             </w:r>
           </w:p>
         </w:tc>
@@ -943,7 +1028,13 @@
               <w:spacing w:line="240" w:lineRule="auto"/>
             </w:pPr>
             <w:r>
-              <w:t>Als Benutzer möchte ich die Anzahl der aktuell am Dokument arbeitenden User angezeigt bekommen.</w:t>
+              <w:t xml:space="preserve">Als Benutzer möchte ich mich mit Username/Password einloggen um </w:t>
+            </w:r>
+            <w:r>
+              <w:t xml:space="preserve">mich zu </w:t>
+            </w:r>
+            <w:r>
+              <w:t>identifizieren</w:t>
             </w:r>
           </w:p>
         </w:tc>
@@ -963,80 +1054,11 @@
               <w:widowControl w:val="0"/>
               <w:spacing w:line="240" w:lineRule="auto"/>
             </w:pPr>
+            <w:proofErr w:type="spellStart"/>
             <w:r>
               <w:t>would</w:t>
             </w:r>
-          </w:p>
-        </w:tc>
-      </w:tr>
-      <w:tr>
-        <w:tc>
-          <w:tcPr>
-            <w:tcW w:w="567" w:type="dxa"/>
-            <w:shd w:val="clear" w:color="auto" w:fill="92D050"/>
-            <w:tcMar>
-              <w:top w:w="100" w:type="dxa"/>
-              <w:left w:w="100" w:type="dxa"/>
-              <w:bottom w:w="100" w:type="dxa"/>
-              <w:right w:w="100" w:type="dxa"/>
-            </w:tcMar>
-          </w:tcPr>
-          <w:p>
-            <w:pPr>
-              <w:widowControl w:val="0"/>
-              <w:spacing w:line="240" w:lineRule="auto"/>
-            </w:pPr>
-            <w:r>
-              <w:t>15</w:t>
-            </w:r>
-          </w:p>
-        </w:tc>
-        <w:tc>
-          <w:tcPr>
-            <w:tcW w:w="7638" w:type="dxa"/>
-            <w:shd w:val="clear" w:color="auto" w:fill="92D050"/>
-            <w:tcMar>
-              <w:top w:w="100" w:type="dxa"/>
-              <w:left w:w="100" w:type="dxa"/>
-              <w:bottom w:w="100" w:type="dxa"/>
-              <w:right w:w="100" w:type="dxa"/>
-            </w:tcMar>
-          </w:tcPr>
-          <w:p>
-            <w:pPr>
-              <w:widowControl w:val="0"/>
-              <w:spacing w:line="240" w:lineRule="auto"/>
-            </w:pPr>
-            <w:r>
-              <w:t xml:space="preserve">Als Benutzer möchte ich mich mit Username/Password einloggen um </w:t>
-            </w:r>
-            <w:r>
-              <w:t xml:space="preserve">mich zu </w:t>
-            </w:r>
-            <w:r>
-              <w:t>identifizieren</w:t>
-            </w:r>
-          </w:p>
-        </w:tc>
-        <w:tc>
-          <w:tcPr>
-            <w:tcW w:w="1080" w:type="dxa"/>
-            <w:shd w:val="clear" w:color="auto" w:fill="92D050"/>
-            <w:tcMar>
-              <w:top w:w="100" w:type="dxa"/>
-              <w:left w:w="100" w:type="dxa"/>
-              <w:bottom w:w="100" w:type="dxa"/>
-              <w:right w:w="100" w:type="dxa"/>
-            </w:tcMar>
-          </w:tcPr>
-          <w:p>
-            <w:pPr>
-              <w:widowControl w:val="0"/>
-              <w:spacing w:line="240" w:lineRule="auto"/>
-            </w:pPr>
-            <w:r>
-              <w:t>would</w:t>
-            </w:r>
+            <w:proofErr w:type="spellEnd"/>
           </w:p>
         </w:tc>
       </w:tr>

</xml_diff>